<commit_message>
Add new use cases, update file with base of use cases, picture of db scheme
</commit_message>
<xml_diff>
--- a/info/Base Of UseCase/UseCases.docx
+++ b/info/Base Of UseCase/UseCases.docx
@@ -282,7 +282,7 @@
           <w:rFonts w:ascii="Times New Roman" w:hAnsi="Times New Roman" w:cs="Times New Roman"/>
           <w:lang w:val="ru-RU"/>
         </w:rPr>
-        <w:t>Минск, 2014</w:t>
+        <w:t>Минск, 2015</w:t>
       </w:r>
     </w:p>
     <w:p>
@@ -393,6 +393,7 @@
             <w:pPr>
               <w:rPr>
                 <w:rFonts w:ascii="Times New Roman" w:hAnsi="Times New Roman" w:cs="Times New Roman"/>
+                <w:lang w:val="ru-RU"/>
               </w:rPr>
             </w:pPr>
             <w:r>
@@ -406,7 +407,7 @@
                 <w:rFonts w:ascii="Times New Roman" w:hAnsi="Times New Roman" w:cs="Times New Roman"/>
                 <w:lang w:val="ru-RU"/>
               </w:rPr>
-              <w:t>25</w:t>
+              <w:t>12</w:t>
             </w:r>
             <w:r>
               <w:rPr>
@@ -419,13 +420,20 @@
                 <w:rFonts w:ascii="Times New Roman" w:hAnsi="Times New Roman" w:cs="Times New Roman"/>
                 <w:lang w:val="ru-RU"/>
               </w:rPr>
-              <w:t>12</w:t>
-            </w:r>
-            <w:r>
-              <w:rPr>
-                <w:rFonts w:ascii="Times New Roman" w:hAnsi="Times New Roman" w:cs="Times New Roman"/>
-              </w:rPr>
-              <w:t>/14</w:t>
+              <w:t>02</w:t>
+            </w:r>
+            <w:r>
+              <w:rPr>
+                <w:rFonts w:ascii="Times New Roman" w:hAnsi="Times New Roman" w:cs="Times New Roman"/>
+              </w:rPr>
+              <w:t>/</w:t>
+            </w:r>
+            <w:r>
+              <w:rPr>
+                <w:rFonts w:ascii="Times New Roman" w:hAnsi="Times New Roman" w:cs="Times New Roman"/>
+                <w:lang w:val="ru-RU"/>
+              </w:rPr>
+              <w:t>15</w:t>
             </w:r>
           </w:p>
         </w:tc>
@@ -632,32 +640,16 @@
                 <w:szCs w:val="24"/>
                 <w:lang w:val="ru-RU"/>
               </w:rPr>
-              <w:t>25</w:t>
+              <w:t>12</w:t>
             </w:r>
             <w:r>
               <w:rPr>
                 <w:rFonts w:ascii="Times New Roman" w:hAnsi="Times New Roman" w:cs="Times New Roman"/>
                 <w:sz w:val="24"/>
                 <w:szCs w:val="24"/>
-              </w:rPr>
-              <w:t>/</w:t>
-            </w:r>
-            <w:r>
-              <w:rPr>
-                <w:rFonts w:ascii="Times New Roman" w:hAnsi="Times New Roman" w:cs="Times New Roman"/>
-                <w:sz w:val="24"/>
-                <w:szCs w:val="24"/>
-                <w:lang w:val="ru-RU"/>
-              </w:rPr>
-              <w:t>12</w:t>
-            </w:r>
-            <w:r>
-              <w:rPr>
-                <w:rFonts w:ascii="Times New Roman" w:hAnsi="Times New Roman" w:cs="Times New Roman"/>
-                <w:sz w:val="24"/>
-                <w:szCs w:val="24"/>
-              </w:rPr>
-              <w:t>/14</w:t>
+                <w:lang w:val="en-US"/>
+              </w:rPr>
+              <w:t>/02/2015</w:t>
             </w:r>
             <w:r>
               <w:rPr>
@@ -735,6 +727,26 @@
           <w:tcPr>
             <w:tcW w:w="2729" w:type="dxa"/>
           </w:tcPr>
+          <w:p>
+            <w:pPr>
+              <w:jc w:val="center"/>
+              <w:rPr>
+                <w:rFonts w:ascii="Times New Roman" w:hAnsi="Times New Roman" w:cs="Times New Roman"/>
+                <w:sz w:val="24"/>
+                <w:szCs w:val="24"/>
+                <w:lang w:val="ru-RU"/>
+              </w:rPr>
+            </w:pPr>
+            <w:r>
+              <w:rPr>
+                <w:rFonts w:ascii="Times New Roman" w:hAnsi="Times New Roman" w:cs="Times New Roman"/>
+                <w:sz w:val="24"/>
+                <w:szCs w:val="24"/>
+                <w:lang w:val="ru-RU"/>
+              </w:rPr>
+              <w:t>Машенкова А.О.</w:t>
+            </w:r>
+          </w:p>
           <w:p>
             <w:pPr>
               <w:jc w:val="center"/>
@@ -923,153 +935,6 @@
         <w:br w:type="page"/>
       </w:r>
     </w:p>
-    <w:tbl>
-      <w:tblPr>
-        <w:tblStyle w:val="a3"/>
-        <w:tblW w:w="0" w:type="auto"/>
-        <w:tblInd w:w="-601" w:type="dxa"/>
-        <w:tblLook w:val="04A0" w:firstRow="1" w:lastRow="0" w:firstColumn="1" w:lastColumn="0" w:noHBand="0" w:noVBand="1"/>
-      </w:tblPr>
-      <w:tblGrid>
-        <w:gridCol w:w="6238"/>
-        <w:gridCol w:w="3934"/>
-      </w:tblGrid>
-      <w:tr>
-        <w:tc>
-          <w:tcPr>
-            <w:tcW w:w="6238" w:type="dxa"/>
-          </w:tcPr>
-          <w:p>
-            <w:pPr>
-              <w:rPr>
-                <w:rFonts w:ascii="Times New Roman" w:hAnsi="Times New Roman" w:cs="Times New Roman"/>
-                <w:lang w:val="ru-RU"/>
-              </w:rPr>
-            </w:pPr>
-            <w:r>
-              <w:rPr>
-                <w:rFonts w:ascii="Times New Roman" w:hAnsi="Times New Roman" w:cs="Times New Roman"/>
-              </w:rPr>
-              <w:lastRenderedPageBreak/>
-              <w:t xml:space="preserve">Сайт </w:t>
-            </w:r>
-            <w:r>
-              <w:rPr>
-                <w:rFonts w:ascii="Times New Roman" w:hAnsi="Times New Roman" w:cs="Times New Roman"/>
-                <w:lang w:val="ru-RU"/>
-              </w:rPr>
-              <w:t>билетного оператора кинотеатра</w:t>
-            </w:r>
-          </w:p>
-        </w:tc>
-        <w:tc>
-          <w:tcPr>
-            <w:tcW w:w="3934" w:type="dxa"/>
-          </w:tcPr>
-          <w:p>
-            <w:pPr>
-              <w:rPr>
-                <w:rFonts w:ascii="Times New Roman" w:hAnsi="Times New Roman" w:cs="Times New Roman"/>
-              </w:rPr>
-            </w:pPr>
-            <w:r>
-              <w:rPr>
-                <w:rFonts w:ascii="Times New Roman" w:hAnsi="Times New Roman" w:cs="Times New Roman"/>
-              </w:rPr>
-              <w:t xml:space="preserve">Версия </w:t>
-            </w:r>
-            <w:r>
-              <w:rPr>
-                <w:rFonts w:ascii="Times New Roman" w:hAnsi="Times New Roman" w:cs="Times New Roman"/>
-                <w:lang w:val="en-US"/>
-              </w:rPr>
-              <w:t>&lt;1.0&gt;</w:t>
-            </w:r>
-          </w:p>
-        </w:tc>
-      </w:tr>
-      <w:tr>
-        <w:tc>
-          <w:tcPr>
-            <w:tcW w:w="6238" w:type="dxa"/>
-          </w:tcPr>
-          <w:p>
-            <w:pPr>
-              <w:rPr>
-                <w:rFonts w:ascii="Times New Roman" w:hAnsi="Times New Roman" w:cs="Times New Roman"/>
-              </w:rPr>
-            </w:pPr>
-            <w:r>
-              <w:rPr>
-                <w:rFonts w:ascii="Times New Roman" w:hAnsi="Times New Roman" w:cs="Times New Roman"/>
-              </w:rPr>
-              <w:t>Краткое описание вариантов использования</w:t>
-            </w:r>
-          </w:p>
-        </w:tc>
-        <w:tc>
-          <w:tcPr>
-            <w:tcW w:w="3934" w:type="dxa"/>
-          </w:tcPr>
-          <w:p>
-            <w:pPr>
-              <w:rPr>
-                <w:rFonts w:ascii="Times New Roman" w:hAnsi="Times New Roman" w:cs="Times New Roman"/>
-              </w:rPr>
-            </w:pPr>
-            <w:r>
-              <w:rPr>
-                <w:rFonts w:ascii="Times New Roman" w:hAnsi="Times New Roman" w:cs="Times New Roman"/>
-              </w:rPr>
-              <w:t xml:space="preserve">Дата: </w:t>
-            </w:r>
-            <w:r>
-              <w:rPr>
-                <w:rFonts w:ascii="Times New Roman" w:hAnsi="Times New Roman" w:cs="Times New Roman"/>
-                <w:lang w:val="ru-RU"/>
-              </w:rPr>
-              <w:t>25</w:t>
-            </w:r>
-            <w:r>
-              <w:rPr>
-                <w:rFonts w:ascii="Times New Roman" w:hAnsi="Times New Roman" w:cs="Times New Roman"/>
-              </w:rPr>
-              <w:t>/</w:t>
-            </w:r>
-            <w:r>
-              <w:rPr>
-                <w:rFonts w:ascii="Times New Roman" w:hAnsi="Times New Roman" w:cs="Times New Roman"/>
-                <w:lang w:val="ru-RU"/>
-              </w:rPr>
-              <w:t>12</w:t>
-            </w:r>
-            <w:r>
-              <w:rPr>
-                <w:rFonts w:ascii="Times New Roman" w:hAnsi="Times New Roman" w:cs="Times New Roman"/>
-              </w:rPr>
-              <w:t>/14</w:t>
-            </w:r>
-          </w:p>
-        </w:tc>
-      </w:tr>
-      <w:tr>
-        <w:tc>
-          <w:tcPr>
-            <w:tcW w:w="10172" w:type="dxa"/>
-            <w:gridSpan w:val="2"/>
-          </w:tcPr>
-          <w:p>
-            <w:pPr>
-              <w:jc w:val="right"/>
-              <w:rPr>
-                <w:rFonts w:ascii="Times New Roman" w:hAnsi="Times New Roman" w:cs="Times New Roman"/>
-                <w:b/>
-              </w:rPr>
-            </w:pPr>
-          </w:p>
-        </w:tc>
-      </w:tr>
-    </w:tbl>
     <w:p>
       <w:pPr>
         <w:jc w:val="center"/>
@@ -1277,714 +1142,18 @@
         </w:numPr>
         <w:rPr>
           <w:rFonts w:ascii="Times New Roman" w:hAnsi="Times New Roman" w:cs="Times New Roman"/>
-          <w:sz w:val="24"/>
-          <w:szCs w:val="24"/>
-        </w:rPr>
-      </w:pPr>
-      <w:r>
-        <w:rPr>
-          <w:rFonts w:ascii="Times New Roman" w:hAnsi="Times New Roman" w:cs="Times New Roman"/>
-          <w:sz w:val="24"/>
-          <w:szCs w:val="24"/>
-        </w:rPr>
-        <w:t xml:space="preserve"> </w:t>
-      </w:r>
-      <w:r>
-        <w:rPr>
-          <w:rFonts w:ascii="Times New Roman" w:hAnsi="Times New Roman" w:cs="Times New Roman"/>
-          <w:sz w:val="24"/>
-          <w:szCs w:val="24"/>
-          <w:lang w:val="en-US"/>
-        </w:rPr>
-        <w:t>C</w:t>
-      </w:r>
-      <w:r>
-        <w:rPr>
-          <w:rFonts w:ascii="Times New Roman" w:hAnsi="Times New Roman" w:cs="Times New Roman"/>
-          <w:sz w:val="24"/>
-          <w:szCs w:val="24"/>
-          <w:lang w:val="ru-RU"/>
-        </w:rPr>
-        <w:t xml:space="preserve">1. </w:t>
-      </w:r>
-      <w:r>
-        <w:rPr>
-          <w:rFonts w:ascii="Times New Roman" w:hAnsi="Times New Roman" w:cs="Times New Roman"/>
-          <w:sz w:val="24"/>
-          <w:szCs w:val="24"/>
-          <w:lang w:val="ru-RU"/>
-        </w:rPr>
-        <w:t>Просмотр информации</w:t>
-      </w:r>
-    </w:p>
-    <w:p>
-      <w:pPr>
-        <w:pStyle w:val="a5"/>
-        <w:numPr>
-          <w:ilvl w:val="1"/>
-          <w:numId w:val="1"/>
-        </w:numPr>
-        <w:rPr>
-          <w:rFonts w:ascii="Times New Roman" w:hAnsi="Times New Roman" w:cs="Times New Roman"/>
-          <w:sz w:val="24"/>
-          <w:szCs w:val="24"/>
-        </w:rPr>
-      </w:pPr>
-      <w:r>
-        <w:rPr>
-          <w:rFonts w:ascii="Times New Roman" w:hAnsi="Times New Roman" w:cs="Times New Roman"/>
-          <w:sz w:val="24"/>
-          <w:szCs w:val="24"/>
-          <w:lang w:val="ru-RU"/>
-        </w:rPr>
-        <w:t xml:space="preserve"> </w:t>
-      </w:r>
-      <w:r>
-        <w:rPr>
-          <w:rFonts w:ascii="Times New Roman" w:hAnsi="Times New Roman" w:cs="Times New Roman"/>
-          <w:sz w:val="24"/>
-          <w:szCs w:val="24"/>
-          <w:lang w:val="en-US"/>
-        </w:rPr>
-        <w:t>C</w:t>
-      </w:r>
-      <w:r>
-        <w:rPr>
-          <w:rFonts w:ascii="Times New Roman" w:hAnsi="Times New Roman" w:cs="Times New Roman"/>
-          <w:sz w:val="24"/>
-          <w:szCs w:val="24"/>
-          <w:lang w:val="ru-RU"/>
-        </w:rPr>
-        <w:t>2.</w:t>
-      </w:r>
-      <w:r>
-        <w:rPr>
-          <w:rFonts w:ascii="Times New Roman" w:hAnsi="Times New Roman" w:cs="Times New Roman"/>
-          <w:sz w:val="24"/>
-          <w:szCs w:val="24"/>
-        </w:rPr>
-        <w:t xml:space="preserve"> </w:t>
-      </w:r>
-      <w:r>
-        <w:rPr>
-          <w:rFonts w:ascii="Times New Roman" w:hAnsi="Times New Roman" w:cs="Times New Roman"/>
-          <w:sz w:val="24"/>
-          <w:szCs w:val="24"/>
-          <w:lang w:val="ru-RU"/>
-        </w:rPr>
-        <w:t>Бронирование билета</w:t>
-      </w:r>
-    </w:p>
-    <w:p>
-      <w:pPr>
-        <w:pStyle w:val="a5"/>
-        <w:numPr>
-          <w:ilvl w:val="1"/>
-          <w:numId w:val="1"/>
-        </w:numPr>
-        <w:rPr>
-          <w:rFonts w:ascii="Times New Roman" w:hAnsi="Times New Roman" w:cs="Times New Roman"/>
-          <w:sz w:val="24"/>
-          <w:szCs w:val="24"/>
-        </w:rPr>
-      </w:pPr>
-      <w:r>
-        <w:rPr>
-          <w:rFonts w:ascii="Times New Roman" w:hAnsi="Times New Roman" w:cs="Times New Roman"/>
-          <w:sz w:val="24"/>
-          <w:szCs w:val="24"/>
-          <w:lang w:val="ru-RU"/>
-        </w:rPr>
-        <w:t xml:space="preserve"> </w:t>
-      </w:r>
-      <w:r>
-        <w:rPr>
-          <w:rFonts w:ascii="Times New Roman" w:hAnsi="Times New Roman" w:cs="Times New Roman"/>
-          <w:sz w:val="24"/>
-          <w:szCs w:val="24"/>
-          <w:lang w:val="en-US"/>
-        </w:rPr>
-        <w:t>C</w:t>
-      </w:r>
-      <w:r>
-        <w:rPr>
-          <w:rFonts w:ascii="Times New Roman" w:hAnsi="Times New Roman" w:cs="Times New Roman"/>
-          <w:sz w:val="24"/>
-          <w:szCs w:val="24"/>
-          <w:lang w:val="ru-RU"/>
-        </w:rPr>
-        <w:t>3.</w:t>
-      </w:r>
-      <w:r>
-        <w:rPr>
-          <w:rFonts w:ascii="Times New Roman" w:hAnsi="Times New Roman" w:cs="Times New Roman"/>
-          <w:lang w:val="ru-RU"/>
-        </w:rPr>
-        <w:t xml:space="preserve"> </w:t>
-      </w:r>
-      <w:r>
-        <w:rPr>
-          <w:rFonts w:ascii="Times New Roman" w:hAnsi="Times New Roman" w:cs="Times New Roman"/>
-          <w:lang w:val="ru-RU"/>
-        </w:rPr>
-        <w:t>Отмена брони билета</w:t>
-      </w:r>
-      <w:r>
-        <w:rPr>
-          <w:rFonts w:ascii="Times New Roman" w:hAnsi="Times New Roman" w:cs="Times New Roman"/>
-          <w:sz w:val="24"/>
-          <w:szCs w:val="24"/>
-        </w:rPr>
-        <w:t xml:space="preserve"> </w:t>
-      </w:r>
-    </w:p>
-    <w:p>
-      <w:pPr>
-        <w:pStyle w:val="a5"/>
-        <w:numPr>
-          <w:ilvl w:val="1"/>
-          <w:numId w:val="1"/>
-        </w:numPr>
-        <w:rPr>
-          <w:rFonts w:ascii="Times New Roman" w:hAnsi="Times New Roman" w:cs="Times New Roman"/>
-          <w:sz w:val="24"/>
-          <w:szCs w:val="24"/>
-        </w:rPr>
-      </w:pPr>
-      <w:r>
-        <w:rPr>
-          <w:rFonts w:ascii="Times New Roman" w:hAnsi="Times New Roman" w:cs="Times New Roman"/>
-          <w:sz w:val="24"/>
-          <w:szCs w:val="24"/>
-          <w:lang w:val="ru-RU"/>
-        </w:rPr>
-        <w:t xml:space="preserve"> </w:t>
-      </w:r>
-      <w:r>
-        <w:rPr>
-          <w:rFonts w:ascii="Times New Roman" w:hAnsi="Times New Roman" w:cs="Times New Roman"/>
-          <w:sz w:val="24"/>
-          <w:szCs w:val="24"/>
-          <w:lang w:val="en-US"/>
-        </w:rPr>
-        <w:t>C</w:t>
-      </w:r>
-      <w:r>
-        <w:rPr>
-          <w:rFonts w:ascii="Times New Roman" w:hAnsi="Times New Roman" w:cs="Times New Roman"/>
-          <w:sz w:val="24"/>
-          <w:szCs w:val="24"/>
-          <w:lang w:val="ru-RU"/>
-        </w:rPr>
-        <w:t>4.</w:t>
-      </w:r>
-      <w:r>
-        <w:rPr>
-          <w:rFonts w:ascii="Times New Roman" w:hAnsi="Times New Roman" w:cs="Times New Roman"/>
-          <w:sz w:val="24"/>
-          <w:szCs w:val="24"/>
-        </w:rPr>
-        <w:t xml:space="preserve"> </w:t>
-      </w:r>
-      <w:r>
-        <w:rPr>
-          <w:rFonts w:ascii="Times New Roman" w:hAnsi="Times New Roman" w:cs="Times New Roman"/>
-          <w:lang w:val="ru-RU"/>
-        </w:rPr>
-        <w:t>Изменение данных о себе</w:t>
-      </w:r>
-    </w:p>
-    <w:p>
-      <w:pPr>
-        <w:pStyle w:val="a5"/>
-        <w:numPr>
-          <w:ilvl w:val="1"/>
-          <w:numId w:val="1"/>
-        </w:numPr>
-        <w:rPr>
-          <w:rFonts w:ascii="Times New Roman" w:hAnsi="Times New Roman" w:cs="Times New Roman"/>
-          <w:sz w:val="24"/>
-          <w:szCs w:val="24"/>
-        </w:rPr>
-      </w:pPr>
-      <w:r>
-        <w:rPr>
-          <w:rFonts w:ascii="Times New Roman" w:hAnsi="Times New Roman" w:cs="Times New Roman"/>
-          <w:sz w:val="24"/>
-          <w:szCs w:val="24"/>
-          <w:lang w:val="ru-RU"/>
-        </w:rPr>
-        <w:t xml:space="preserve"> </w:t>
-      </w:r>
-      <w:r>
-        <w:rPr>
-          <w:rFonts w:ascii="Times New Roman" w:hAnsi="Times New Roman" w:cs="Times New Roman"/>
-          <w:sz w:val="24"/>
-          <w:szCs w:val="24"/>
-          <w:lang w:val="en-US"/>
-        </w:rPr>
-        <w:t>C</w:t>
-      </w:r>
-      <w:r>
-        <w:rPr>
-          <w:rFonts w:ascii="Times New Roman" w:hAnsi="Times New Roman" w:cs="Times New Roman"/>
-          <w:sz w:val="24"/>
-          <w:szCs w:val="24"/>
-          <w:lang w:val="ru-RU"/>
-        </w:rPr>
-        <w:t>5.</w:t>
-      </w:r>
-      <w:r>
-        <w:rPr>
-          <w:rFonts w:ascii="Times New Roman" w:hAnsi="Times New Roman" w:cs="Times New Roman"/>
-          <w:sz w:val="24"/>
-          <w:szCs w:val="24"/>
-        </w:rPr>
-        <w:t xml:space="preserve"> </w:t>
-      </w:r>
-      <w:r>
-        <w:rPr>
-          <w:rFonts w:ascii="Times New Roman" w:hAnsi="Times New Roman" w:cs="Times New Roman"/>
-          <w:lang w:val="ru-RU"/>
-        </w:rPr>
-        <w:t>Просмотр своих заказов</w:t>
-      </w:r>
-    </w:p>
-    <w:p>
-      <w:pPr>
-        <w:pStyle w:val="a5"/>
-        <w:numPr>
-          <w:ilvl w:val="1"/>
-          <w:numId w:val="1"/>
-        </w:numPr>
-        <w:rPr>
-          <w:rFonts w:ascii="Times New Roman" w:hAnsi="Times New Roman" w:cs="Times New Roman"/>
-          <w:sz w:val="24"/>
-          <w:szCs w:val="24"/>
-        </w:rPr>
-      </w:pPr>
-      <w:r>
-        <w:rPr>
-          <w:rFonts w:ascii="Times New Roman" w:hAnsi="Times New Roman" w:cs="Times New Roman"/>
-          <w:sz w:val="24"/>
-          <w:szCs w:val="24"/>
-          <w:lang w:val="ru-RU"/>
-        </w:rPr>
-        <w:t xml:space="preserve"> </w:t>
-      </w:r>
-      <w:r>
-        <w:rPr>
-          <w:rFonts w:ascii="Times New Roman" w:hAnsi="Times New Roman" w:cs="Times New Roman"/>
-          <w:sz w:val="24"/>
-          <w:szCs w:val="24"/>
-          <w:lang w:val="en-US"/>
-        </w:rPr>
-        <w:t>C</w:t>
-      </w:r>
-      <w:r>
-        <w:rPr>
-          <w:rFonts w:ascii="Times New Roman" w:hAnsi="Times New Roman" w:cs="Times New Roman"/>
-          <w:sz w:val="24"/>
-          <w:szCs w:val="24"/>
-          <w:lang w:val="ru-RU"/>
-        </w:rPr>
-        <w:t>6.</w:t>
-      </w:r>
-      <w:r>
-        <w:rPr>
-          <w:rFonts w:ascii="Times New Roman" w:hAnsi="Times New Roman" w:cs="Times New Roman"/>
-          <w:sz w:val="24"/>
-          <w:szCs w:val="24"/>
-        </w:rPr>
-        <w:t xml:space="preserve"> </w:t>
-      </w:r>
-      <w:r>
-        <w:rPr>
-          <w:rFonts w:ascii="Times New Roman" w:hAnsi="Times New Roman" w:cs="Times New Roman"/>
-          <w:lang w:val="ru-RU"/>
-        </w:rPr>
-        <w:t>Изменение пароля</w:t>
-      </w:r>
-    </w:p>
-    <w:p>
-      <w:pPr>
-        <w:pStyle w:val="a5"/>
-        <w:numPr>
-          <w:ilvl w:val="1"/>
-          <w:numId w:val="1"/>
-        </w:numPr>
-        <w:rPr>
-          <w:rFonts w:ascii="Times New Roman" w:hAnsi="Times New Roman" w:cs="Times New Roman"/>
-          <w:sz w:val="24"/>
-          <w:szCs w:val="24"/>
-        </w:rPr>
-      </w:pPr>
-      <w:r>
-        <w:rPr>
-          <w:rFonts w:ascii="Times New Roman" w:hAnsi="Times New Roman" w:cs="Times New Roman"/>
-          <w:sz w:val="24"/>
-          <w:szCs w:val="24"/>
-          <w:lang w:val="ru-RU"/>
-        </w:rPr>
-        <w:t xml:space="preserve"> </w:t>
-      </w:r>
-      <w:r>
-        <w:rPr>
-          <w:rFonts w:ascii="Times New Roman" w:hAnsi="Times New Roman" w:cs="Times New Roman"/>
-          <w:sz w:val="24"/>
-          <w:szCs w:val="24"/>
-          <w:lang w:val="en-US"/>
-        </w:rPr>
-        <w:t>C</w:t>
-      </w:r>
-      <w:r>
-        <w:rPr>
-          <w:rFonts w:ascii="Times New Roman" w:hAnsi="Times New Roman" w:cs="Times New Roman"/>
-          <w:sz w:val="24"/>
-          <w:szCs w:val="24"/>
-          <w:lang w:val="ru-RU"/>
-        </w:rPr>
-        <w:t>7.</w:t>
-      </w:r>
-      <w:r>
-        <w:rPr>
-          <w:rFonts w:ascii="Times New Roman" w:hAnsi="Times New Roman" w:cs="Times New Roman"/>
-          <w:sz w:val="24"/>
-          <w:szCs w:val="24"/>
-        </w:rPr>
-        <w:t xml:space="preserve"> </w:t>
-      </w:r>
-      <w:r>
-        <w:rPr>
-          <w:rFonts w:ascii="Times New Roman" w:hAnsi="Times New Roman" w:cs="Times New Roman"/>
-          <w:lang w:val="ru-RU"/>
-        </w:rPr>
-        <w:t>Поиск сеансов по критерию</w:t>
-      </w:r>
-    </w:p>
-    <w:p>
-      <w:pPr>
-        <w:pStyle w:val="a5"/>
-        <w:numPr>
-          <w:ilvl w:val="1"/>
-          <w:numId w:val="1"/>
-        </w:numPr>
-        <w:ind w:left="851" w:hanging="491"/>
-        <w:rPr>
-          <w:rFonts w:ascii="Times New Roman" w:hAnsi="Times New Roman" w:cs="Times New Roman"/>
-          <w:sz w:val="24"/>
-          <w:szCs w:val="24"/>
-        </w:rPr>
-      </w:pPr>
-      <w:r>
-        <w:rPr>
-          <w:rFonts w:ascii="Times New Roman" w:hAnsi="Times New Roman" w:cs="Times New Roman"/>
-          <w:sz w:val="24"/>
-          <w:szCs w:val="24"/>
-          <w:lang w:val="ru-RU"/>
-        </w:rPr>
-        <w:t>А</w:t>
-      </w:r>
-      <w:proofErr w:type="gramStart"/>
-      <w:r>
-        <w:rPr>
-          <w:rFonts w:ascii="Times New Roman" w:hAnsi="Times New Roman" w:cs="Times New Roman"/>
-          <w:sz w:val="24"/>
-          <w:szCs w:val="24"/>
-          <w:lang w:val="ru-RU"/>
-        </w:rPr>
-        <w:t>1</w:t>
-      </w:r>
-      <w:proofErr w:type="gramEnd"/>
-      <w:r>
-        <w:rPr>
-          <w:rFonts w:ascii="Times New Roman" w:hAnsi="Times New Roman" w:cs="Times New Roman"/>
-          <w:sz w:val="24"/>
-          <w:szCs w:val="24"/>
-          <w:lang w:val="ru-RU"/>
-        </w:rPr>
-        <w:t>.</w:t>
-      </w:r>
-      <w:r>
-        <w:rPr>
-          <w:rFonts w:ascii="Times New Roman" w:hAnsi="Times New Roman" w:cs="Times New Roman"/>
-          <w:lang w:val="ru-RU"/>
-        </w:rPr>
-        <w:t xml:space="preserve"> Поиск заказа</w:t>
-      </w:r>
-    </w:p>
-    <w:p>
-      <w:pPr>
-        <w:pStyle w:val="a5"/>
-        <w:numPr>
-          <w:ilvl w:val="1"/>
-          <w:numId w:val="1"/>
-        </w:numPr>
-        <w:ind w:left="851" w:hanging="491"/>
-        <w:rPr>
-          <w:rFonts w:ascii="Times New Roman" w:hAnsi="Times New Roman" w:cs="Times New Roman"/>
-          <w:sz w:val="24"/>
-          <w:szCs w:val="24"/>
-        </w:rPr>
-      </w:pPr>
-      <w:r>
-        <w:rPr>
-          <w:rFonts w:ascii="Times New Roman" w:hAnsi="Times New Roman" w:cs="Times New Roman"/>
-          <w:sz w:val="24"/>
-          <w:szCs w:val="24"/>
-          <w:lang w:val="ru-RU"/>
-        </w:rPr>
-        <w:t>А</w:t>
-      </w:r>
-      <w:proofErr w:type="gramStart"/>
-      <w:r>
-        <w:rPr>
-          <w:rFonts w:ascii="Times New Roman" w:hAnsi="Times New Roman" w:cs="Times New Roman"/>
-          <w:sz w:val="24"/>
-          <w:szCs w:val="24"/>
-          <w:lang w:val="ru-RU"/>
-        </w:rPr>
-        <w:t>2</w:t>
-      </w:r>
-      <w:proofErr w:type="gramEnd"/>
-      <w:r>
-        <w:rPr>
-          <w:rFonts w:ascii="Times New Roman" w:hAnsi="Times New Roman" w:cs="Times New Roman"/>
-          <w:sz w:val="24"/>
-          <w:szCs w:val="24"/>
-          <w:lang w:val="ru-RU"/>
-        </w:rPr>
-        <w:t>.</w:t>
-      </w:r>
-      <w:r>
-        <w:rPr>
-          <w:rFonts w:ascii="Times New Roman" w:hAnsi="Times New Roman" w:cs="Times New Roman"/>
-          <w:lang w:val="ru-RU"/>
-        </w:rPr>
-        <w:t xml:space="preserve"> Просмотр заказов</w:t>
-      </w:r>
-      <w:r>
-        <w:rPr>
-          <w:rFonts w:ascii="Times New Roman" w:hAnsi="Times New Roman" w:cs="Times New Roman"/>
-          <w:sz w:val="24"/>
-          <w:szCs w:val="24"/>
-          <w:lang w:val="ru-RU"/>
-        </w:rPr>
-        <w:t xml:space="preserve"> </w:t>
-      </w:r>
-    </w:p>
-    <w:p>
-      <w:pPr>
-        <w:pStyle w:val="a5"/>
-        <w:numPr>
-          <w:ilvl w:val="1"/>
-          <w:numId w:val="1"/>
-        </w:numPr>
-        <w:ind w:left="851" w:hanging="491"/>
-        <w:rPr>
-          <w:rFonts w:ascii="Times New Roman" w:hAnsi="Times New Roman" w:cs="Times New Roman"/>
-          <w:sz w:val="24"/>
-          <w:szCs w:val="24"/>
-        </w:rPr>
-      </w:pPr>
-      <w:r>
-        <w:rPr>
-          <w:rFonts w:ascii="Times New Roman" w:hAnsi="Times New Roman" w:cs="Times New Roman"/>
-          <w:sz w:val="24"/>
-          <w:szCs w:val="24"/>
-          <w:lang w:val="ru-RU"/>
-        </w:rPr>
-        <w:t xml:space="preserve"> А3. </w:t>
-      </w:r>
-      <w:r>
-        <w:rPr>
-          <w:rFonts w:ascii="Times New Roman" w:hAnsi="Times New Roman" w:cs="Times New Roman"/>
-          <w:lang w:val="ru-RU"/>
-        </w:rPr>
-        <w:t>Аннулирование заказа</w:t>
-      </w:r>
-    </w:p>
-    <w:p>
-      <w:pPr>
-        <w:pStyle w:val="a5"/>
-        <w:numPr>
-          <w:ilvl w:val="1"/>
-          <w:numId w:val="1"/>
-        </w:numPr>
-        <w:ind w:left="851" w:hanging="491"/>
-        <w:rPr>
-          <w:rFonts w:ascii="Times New Roman" w:hAnsi="Times New Roman" w:cs="Times New Roman"/>
-          <w:sz w:val="24"/>
-          <w:szCs w:val="24"/>
-        </w:rPr>
-      </w:pPr>
-      <w:r>
-        <w:rPr>
-          <w:rFonts w:ascii="Times New Roman" w:hAnsi="Times New Roman" w:cs="Times New Roman"/>
-          <w:sz w:val="24"/>
-          <w:szCs w:val="24"/>
-          <w:lang w:val="ru-RU"/>
-        </w:rPr>
-        <w:t xml:space="preserve"> </w:t>
-      </w:r>
-      <w:r>
-        <w:rPr>
-          <w:rFonts w:ascii="Times New Roman" w:hAnsi="Times New Roman" w:cs="Times New Roman"/>
-          <w:sz w:val="24"/>
-          <w:szCs w:val="24"/>
-          <w:lang w:val="en-US"/>
-        </w:rPr>
-        <w:t>A</w:t>
-      </w:r>
-      <w:r>
-        <w:rPr>
-          <w:rFonts w:ascii="Times New Roman" w:hAnsi="Times New Roman" w:cs="Times New Roman"/>
-          <w:sz w:val="24"/>
-          <w:szCs w:val="24"/>
-          <w:lang w:val="ru-RU"/>
-        </w:rPr>
-        <w:t>4.</w:t>
-      </w:r>
-      <w:r>
-        <w:rPr>
-          <w:rFonts w:ascii="Times New Roman" w:hAnsi="Times New Roman" w:cs="Times New Roman"/>
-          <w:lang w:val="ru-RU"/>
-        </w:rPr>
-        <w:t xml:space="preserve"> Принятие заказа</w:t>
-      </w:r>
-    </w:p>
-    <w:p>
-      <w:pPr>
-        <w:pStyle w:val="a5"/>
-        <w:numPr>
-          <w:ilvl w:val="1"/>
-          <w:numId w:val="1"/>
-        </w:numPr>
-        <w:ind w:left="851" w:hanging="491"/>
-        <w:rPr>
-          <w:rFonts w:ascii="Times New Roman" w:hAnsi="Times New Roman" w:cs="Times New Roman"/>
-          <w:sz w:val="24"/>
-          <w:szCs w:val="24"/>
-        </w:rPr>
-      </w:pPr>
-      <w:r>
-        <w:rPr>
-          <w:rFonts w:ascii="Times New Roman" w:hAnsi="Times New Roman" w:cs="Times New Roman"/>
-          <w:sz w:val="24"/>
-          <w:szCs w:val="24"/>
-          <w:lang w:val="en-US"/>
-        </w:rPr>
-        <w:t>A</w:t>
-      </w:r>
-      <w:r>
-        <w:rPr>
-          <w:rFonts w:ascii="Times New Roman" w:hAnsi="Times New Roman" w:cs="Times New Roman"/>
-          <w:sz w:val="24"/>
-          <w:szCs w:val="24"/>
-          <w:lang w:val="ru-RU"/>
-        </w:rPr>
-        <w:t>5.</w:t>
-      </w:r>
-      <w:r>
-        <w:rPr>
-          <w:rFonts w:ascii="Times New Roman" w:hAnsi="Times New Roman" w:cs="Times New Roman"/>
-          <w:lang w:val="ru-RU"/>
-        </w:rPr>
-        <w:t xml:space="preserve"> Добавление информации</w:t>
-      </w:r>
-    </w:p>
-    <w:p>
-      <w:pPr>
-        <w:pStyle w:val="a5"/>
-        <w:numPr>
-          <w:ilvl w:val="1"/>
-          <w:numId w:val="1"/>
-        </w:numPr>
-        <w:ind w:left="851" w:hanging="491"/>
-        <w:rPr>
-          <w:rFonts w:ascii="Times New Roman" w:hAnsi="Times New Roman" w:cs="Times New Roman"/>
-          <w:sz w:val="24"/>
-          <w:szCs w:val="24"/>
-        </w:rPr>
-      </w:pPr>
-      <w:r>
-        <w:rPr>
-          <w:rFonts w:ascii="Times New Roman" w:hAnsi="Times New Roman" w:cs="Times New Roman"/>
-          <w:sz w:val="24"/>
-          <w:szCs w:val="24"/>
-          <w:lang w:val="en-US"/>
-        </w:rPr>
-        <w:t>A</w:t>
-      </w:r>
-      <w:r>
-        <w:rPr>
-          <w:rFonts w:ascii="Times New Roman" w:hAnsi="Times New Roman" w:cs="Times New Roman"/>
-          <w:sz w:val="24"/>
-          <w:szCs w:val="24"/>
-          <w:lang w:val="ru-RU"/>
-        </w:rPr>
-        <w:t>6.</w:t>
-      </w:r>
-      <w:r>
-        <w:rPr>
-          <w:rFonts w:ascii="Times New Roman" w:hAnsi="Times New Roman" w:cs="Times New Roman"/>
-          <w:sz w:val="24"/>
-          <w:szCs w:val="24"/>
-          <w:lang w:val="ru-RU"/>
-        </w:rPr>
-        <w:t>Удаление информации</w:t>
-      </w:r>
-    </w:p>
-    <w:p>
-      <w:pPr>
-        <w:pStyle w:val="a5"/>
-        <w:numPr>
-          <w:ilvl w:val="1"/>
-          <w:numId w:val="1"/>
-        </w:numPr>
-        <w:ind w:left="851" w:hanging="491"/>
-        <w:rPr>
-          <w:rFonts w:ascii="Times New Roman" w:hAnsi="Times New Roman" w:cs="Times New Roman"/>
-          <w:sz w:val="24"/>
-          <w:szCs w:val="24"/>
-        </w:rPr>
-      </w:pPr>
-      <w:r>
-        <w:rPr>
-          <w:rFonts w:ascii="Times New Roman" w:hAnsi="Times New Roman" w:cs="Times New Roman"/>
-          <w:sz w:val="24"/>
-          <w:szCs w:val="24"/>
-          <w:lang w:val="en-US"/>
-        </w:rPr>
-        <w:t>A</w:t>
-      </w:r>
-      <w:r>
-        <w:rPr>
-          <w:rFonts w:ascii="Times New Roman" w:hAnsi="Times New Roman" w:cs="Times New Roman"/>
-          <w:sz w:val="24"/>
-          <w:szCs w:val="24"/>
-          <w:lang w:val="ru-RU"/>
-        </w:rPr>
-        <w:t>7.</w:t>
-      </w:r>
-      <w:r>
-        <w:rPr>
-          <w:rFonts w:ascii="Times New Roman" w:hAnsi="Times New Roman" w:cs="Times New Roman"/>
-          <w:sz w:val="24"/>
-          <w:szCs w:val="24"/>
-          <w:lang w:val="ru-RU"/>
-        </w:rPr>
-        <w:t>Изменение информации</w:t>
-      </w:r>
-    </w:p>
-    <w:p>
-      <w:pPr>
-        <w:rPr>
-          <w:rFonts w:ascii="Times New Roman" w:hAnsi="Times New Roman" w:cs="Times New Roman"/>
           <w:sz w:val="28"/>
           <w:szCs w:val="40"/>
         </w:rPr>
       </w:pPr>
+      <w:r>
+        <w:rPr>
+          <w:rFonts w:ascii="Times New Roman" w:hAnsi="Times New Roman" w:cs="Times New Roman"/>
+          <w:sz w:val="24"/>
+          <w:szCs w:val="24"/>
+        </w:rPr>
+        <w:t xml:space="preserve"> </w:t>
+      </w:r>
     </w:p>
     <w:p>
       <w:pPr>
@@ -2067,153 +1236,6 @@
         </w:rPr>
       </w:pPr>
     </w:p>
-    <w:tbl>
-      <w:tblPr>
-        <w:tblStyle w:val="a3"/>
-        <w:tblW w:w="0" w:type="auto"/>
-        <w:tblInd w:w="-601" w:type="dxa"/>
-        <w:tblLook w:val="04A0" w:firstRow="1" w:lastRow="0" w:firstColumn="1" w:lastColumn="0" w:noHBand="0" w:noVBand="1"/>
-      </w:tblPr>
-      <w:tblGrid>
-        <w:gridCol w:w="6238"/>
-        <w:gridCol w:w="3934"/>
-      </w:tblGrid>
-      <w:tr>
-        <w:tc>
-          <w:tcPr>
-            <w:tcW w:w="6238" w:type="dxa"/>
-          </w:tcPr>
-          <w:p>
-            <w:pPr>
-              <w:rPr>
-                <w:rFonts w:ascii="Times New Roman" w:hAnsi="Times New Roman" w:cs="Times New Roman"/>
-                <w:lang w:val="ru-RU"/>
-              </w:rPr>
-            </w:pPr>
-            <w:r>
-              <w:rPr>
-                <w:rFonts w:ascii="Times New Roman" w:hAnsi="Times New Roman" w:cs="Times New Roman"/>
-              </w:rPr>
-              <w:lastRenderedPageBreak/>
-              <w:t xml:space="preserve">Сайт </w:t>
-            </w:r>
-            <w:r>
-              <w:rPr>
-                <w:rFonts w:ascii="Times New Roman" w:hAnsi="Times New Roman" w:cs="Times New Roman"/>
-                <w:lang w:val="ru-RU"/>
-              </w:rPr>
-              <w:t>билетного оператора кинотеатра</w:t>
-            </w:r>
-          </w:p>
-        </w:tc>
-        <w:tc>
-          <w:tcPr>
-            <w:tcW w:w="3934" w:type="dxa"/>
-          </w:tcPr>
-          <w:p>
-            <w:pPr>
-              <w:rPr>
-                <w:rFonts w:ascii="Times New Roman" w:hAnsi="Times New Roman" w:cs="Times New Roman"/>
-              </w:rPr>
-            </w:pPr>
-            <w:r>
-              <w:rPr>
-                <w:rFonts w:ascii="Times New Roman" w:hAnsi="Times New Roman" w:cs="Times New Roman"/>
-              </w:rPr>
-              <w:t xml:space="preserve">Версия </w:t>
-            </w:r>
-            <w:r>
-              <w:rPr>
-                <w:rFonts w:ascii="Times New Roman" w:hAnsi="Times New Roman" w:cs="Times New Roman"/>
-                <w:lang w:val="en-US"/>
-              </w:rPr>
-              <w:t>&lt;1.0&gt;</w:t>
-            </w:r>
-          </w:p>
-        </w:tc>
-      </w:tr>
-      <w:tr>
-        <w:tc>
-          <w:tcPr>
-            <w:tcW w:w="6238" w:type="dxa"/>
-          </w:tcPr>
-          <w:p>
-            <w:pPr>
-              <w:rPr>
-                <w:rFonts w:ascii="Times New Roman" w:hAnsi="Times New Roman" w:cs="Times New Roman"/>
-              </w:rPr>
-            </w:pPr>
-            <w:r>
-              <w:rPr>
-                <w:rFonts w:ascii="Times New Roman" w:hAnsi="Times New Roman" w:cs="Times New Roman"/>
-              </w:rPr>
-              <w:t>Краткое описание вариантов использования</w:t>
-            </w:r>
-          </w:p>
-        </w:tc>
-        <w:tc>
-          <w:tcPr>
-            <w:tcW w:w="3934" w:type="dxa"/>
-          </w:tcPr>
-          <w:p>
-            <w:pPr>
-              <w:rPr>
-                <w:rFonts w:ascii="Times New Roman" w:hAnsi="Times New Roman" w:cs="Times New Roman"/>
-              </w:rPr>
-            </w:pPr>
-            <w:r>
-              <w:rPr>
-                <w:rFonts w:ascii="Times New Roman" w:hAnsi="Times New Roman" w:cs="Times New Roman"/>
-              </w:rPr>
-              <w:t xml:space="preserve">Дата: </w:t>
-            </w:r>
-            <w:r>
-              <w:rPr>
-                <w:rFonts w:ascii="Times New Roman" w:hAnsi="Times New Roman" w:cs="Times New Roman"/>
-                <w:lang w:val="ru-RU"/>
-              </w:rPr>
-              <w:t>25</w:t>
-            </w:r>
-            <w:r>
-              <w:rPr>
-                <w:rFonts w:ascii="Times New Roman" w:hAnsi="Times New Roman" w:cs="Times New Roman"/>
-              </w:rPr>
-              <w:t>/</w:t>
-            </w:r>
-            <w:r>
-              <w:rPr>
-                <w:rFonts w:ascii="Times New Roman" w:hAnsi="Times New Roman" w:cs="Times New Roman"/>
-                <w:lang w:val="ru-RU"/>
-              </w:rPr>
-              <w:t>12</w:t>
-            </w:r>
-            <w:r>
-              <w:rPr>
-                <w:rFonts w:ascii="Times New Roman" w:hAnsi="Times New Roman" w:cs="Times New Roman"/>
-              </w:rPr>
-              <w:t>/14</w:t>
-            </w:r>
-          </w:p>
-        </w:tc>
-      </w:tr>
-      <w:tr>
-        <w:tc>
-          <w:tcPr>
-            <w:tcW w:w="10172" w:type="dxa"/>
-            <w:gridSpan w:val="2"/>
-          </w:tcPr>
-          <w:p>
-            <w:pPr>
-              <w:jc w:val="right"/>
-              <w:rPr>
-                <w:rFonts w:ascii="Times New Roman" w:hAnsi="Times New Roman" w:cs="Times New Roman"/>
-                <w:b/>
-              </w:rPr>
-            </w:pPr>
-          </w:p>
-        </w:tc>
-      </w:tr>
-    </w:tbl>
     <w:p>
       <w:pPr>
         <w:rPr>
@@ -2226,6 +1248,78 @@
     <w:p>
       <w:pPr>
         <w:rPr>
+          <w:sz w:val="28"/>
+          <w:szCs w:val="28"/>
+          <w:lang w:val="ru-RU"/>
+        </w:rPr>
+      </w:pPr>
+    </w:p>
+    <w:p>
+      <w:pPr>
+        <w:rPr>
+          <w:sz w:val="28"/>
+          <w:szCs w:val="28"/>
+          <w:lang w:val="ru-RU"/>
+        </w:rPr>
+      </w:pPr>
+    </w:p>
+    <w:p>
+      <w:pPr>
+        <w:rPr>
+          <w:sz w:val="28"/>
+          <w:szCs w:val="28"/>
+          <w:lang w:val="ru-RU"/>
+        </w:rPr>
+      </w:pPr>
+    </w:p>
+    <w:p>
+      <w:pPr>
+        <w:rPr>
+          <w:sz w:val="28"/>
+          <w:szCs w:val="28"/>
+          <w:lang w:val="ru-RU"/>
+        </w:rPr>
+      </w:pPr>
+    </w:p>
+    <w:p>
+      <w:pPr>
+        <w:rPr>
+          <w:sz w:val="28"/>
+          <w:szCs w:val="28"/>
+          <w:lang w:val="ru-RU"/>
+        </w:rPr>
+      </w:pPr>
+    </w:p>
+    <w:p>
+      <w:pPr>
+        <w:rPr>
+          <w:sz w:val="28"/>
+          <w:szCs w:val="28"/>
+          <w:lang w:val="ru-RU"/>
+        </w:rPr>
+      </w:pPr>
+    </w:p>
+    <w:p>
+      <w:pPr>
+        <w:rPr>
+          <w:sz w:val="28"/>
+          <w:szCs w:val="28"/>
+          <w:lang w:val="ru-RU"/>
+        </w:rPr>
+      </w:pPr>
+    </w:p>
+    <w:p>
+      <w:pPr>
+        <w:rPr>
+          <w:sz w:val="28"/>
+          <w:szCs w:val="28"/>
+          <w:lang w:val="ru-RU"/>
+        </w:rPr>
+      </w:pPr>
+    </w:p>
+    <w:p>
+      <w:pPr>
+        <w:rPr>
           <w:b/>
           <w:sz w:val="36"/>
           <w:szCs w:val="36"/>
@@ -2237,6 +1331,7 @@
           <w:sz w:val="36"/>
           <w:szCs w:val="36"/>
         </w:rPr>
+        <w:lastRenderedPageBreak/>
         <w:t xml:space="preserve">Краткое описание вариантов использования </w:t>
       </w:r>
     </w:p>
@@ -2292,28 +1387,26 @@
         <w:rPr>
           <w:lang w:val="ru-RU"/>
         </w:rPr>
-        <w:t xml:space="preserve">Система используется тремя актёрами: </w:t>
-      </w:r>
-      <w:r>
-        <w:rPr>
-          <w:lang w:val="ru-RU"/>
-        </w:rPr>
-        <w:t xml:space="preserve">Клиентом, Гостем </w:t>
-      </w:r>
-      <w:r>
-        <w:rPr>
-          <w:lang w:val="ru-RU"/>
-        </w:rPr>
-        <w:t xml:space="preserve"> и Администратором.</w:t>
-      </w:r>
-    </w:p>
-    <w:p>
-      <w:pPr>
-        <w:pStyle w:val="a5"/>
-        <w:rPr>
-          <w:lang w:val="ru-RU"/>
-        </w:rPr>
-      </w:pPr>
+        <w:t xml:space="preserve">Система используется </w:t>
+      </w:r>
+      <w:r>
+        <w:rPr>
+          <w:lang w:val="ru-RU"/>
+        </w:rPr>
+        <w:t xml:space="preserve">двумя </w:t>
+      </w:r>
+      <w:r>
+        <w:rPr>
+          <w:lang w:val="ru-RU"/>
+        </w:rPr>
+        <w:t xml:space="preserve"> актёрами: </w:t>
+      </w:r>
+      <w:r>
+        <w:rPr>
+          <w:lang w:val="ru-RU"/>
+        </w:rPr>
+        <w:t>Гостем и Пользователем.</w:t>
+      </w:r>
     </w:p>
     <w:p>
       <w:pPr>
@@ -2330,59 +1423,8 @@
         <w:rPr>
           <w:lang w:val="ru-RU"/>
         </w:rPr>
-        <w:t>Актёры связаны между собой следующим образом</w:t>
-      </w:r>
-      <w:r>
-        <w:rPr>
-          <w:lang w:val="ru-RU"/>
-        </w:rPr>
-        <w:t>:</w:t>
-      </w:r>
-      <w:r>
-        <w:rPr>
-          <w:color w:val="FF0000"/>
-          <w:lang w:val="ru-RU"/>
-        </w:rPr>
-        <w:t xml:space="preserve"> </w:t>
-      </w:r>
-      <w:r>
-        <w:rPr>
-          <w:lang w:val="ru-RU"/>
-        </w:rPr>
-        <w:t xml:space="preserve">Администратор наследует все атрибуты и поведение </w:t>
-      </w:r>
-      <w:r>
-        <w:rPr>
-          <w:lang w:val="ru-RU"/>
-        </w:rPr>
-        <w:t>Клиента</w:t>
-      </w:r>
-      <w:r>
-        <w:rPr>
-          <w:lang w:val="ru-RU"/>
-        </w:rPr>
-        <w:t xml:space="preserve">. При этом под </w:t>
-      </w:r>
-      <w:r>
-        <w:rPr>
-          <w:lang w:val="ru-RU"/>
-        </w:rPr>
-        <w:t xml:space="preserve">Клиентом </w:t>
-      </w:r>
-      <w:r>
-        <w:rPr>
-          <w:lang w:val="ru-RU"/>
-        </w:rPr>
-        <w:t xml:space="preserve"> понимается зарегистрированный пользователь.</w:t>
-      </w:r>
-    </w:p>
-    <w:p>
-      <w:pPr>
-        <w:pStyle w:val="a5"/>
-        <w:rPr>
-          <w:lang w:val="ru-RU"/>
-        </w:rPr>
-      </w:pPr>
+        <w:t>Под Гостем понимается неавторизованный пользователь, а под Пользователем – авторизованный.</w:t>
+      </w:r>
     </w:p>
     <w:p>
       <w:pPr>
@@ -2449,13 +1491,20 @@
         <w:rPr>
           <w:lang w:val="ru-RU"/>
         </w:rPr>
-        <w:t>Клиент</w:t>
-      </w:r>
-      <w:r>
-        <w:rPr>
-          <w:lang w:val="ru-RU"/>
-        </w:rPr>
-        <w:t xml:space="preserve"> инициализируются следующие варианты использования: «</w:t>
+        <w:t xml:space="preserve">Пользователь </w:t>
+      </w:r>
+      <w:r>
+        <w:rPr>
+          <w:lang w:val="ru-RU"/>
+        </w:rPr>
+        <w:t xml:space="preserve"> инициализируются следующие варианты использования: </w:t>
+      </w:r>
+      <w:proofErr w:type="gramStart"/>
+      <w:r>
+        <w:rPr>
+          <w:lang w:val="ru-RU"/>
+        </w:rPr>
+        <w:t>«</w:t>
       </w:r>
       <w:r>
         <w:rPr>
@@ -2485,7 +1534,7 @@
         <w:rPr>
           <w:lang w:val="ru-RU"/>
         </w:rPr>
-        <w:t>Бронирование билета</w:t>
+        <w:t>Добавление желания</w:t>
       </w:r>
       <w:r>
         <w:rPr>
@@ -2497,7 +1546,177 @@
         <w:rPr>
           <w:lang w:val="ru-RU"/>
         </w:rPr>
-        <w:t>,  «Отмена брони», «Изменение данных о себе», «Изменение пароля», «Просмотр своих заказов», «Поиск сеансов по критерию»</w:t>
+        <w:t>,  «</w:t>
+      </w:r>
+      <w:r>
+        <w:rPr>
+          <w:lang w:val="ru-RU"/>
+        </w:rPr>
+        <w:t>Удаление желания</w:t>
+      </w:r>
+      <w:r>
+        <w:rPr>
+          <w:lang w:val="ru-RU"/>
+        </w:rPr>
+        <w:t>», «</w:t>
+      </w:r>
+      <w:r>
+        <w:rPr>
+          <w:lang w:val="ru-RU"/>
+        </w:rPr>
+        <w:t>Выполнение запроса на осуществление желания</w:t>
+      </w:r>
+      <w:r>
+        <w:rPr>
+          <w:lang w:val="ru-RU"/>
+        </w:rPr>
+        <w:t>», «</w:t>
+      </w:r>
+      <w:r>
+        <w:rPr>
+          <w:lang w:val="ru-RU"/>
+        </w:rPr>
+        <w:t>Отмена запроса на осуществление желания</w:t>
+      </w:r>
+      <w:r>
+        <w:rPr>
+          <w:lang w:val="ru-RU"/>
+        </w:rPr>
+        <w:t>», «</w:t>
+      </w:r>
+      <w:r>
+        <w:rPr>
+          <w:lang w:val="ru-RU"/>
+        </w:rPr>
+        <w:t>Прием заявки на выполнение желания</w:t>
+      </w:r>
+      <w:r>
+        <w:rPr>
+          <w:lang w:val="ru-RU"/>
+        </w:rPr>
+        <w:t>», «</w:t>
+      </w:r>
+      <w:r>
+        <w:rPr>
+          <w:lang w:val="ru-RU"/>
+        </w:rPr>
+        <w:t>Отказ от выполнения своего</w:t>
+      </w:r>
+      <w:r>
+        <w:rPr>
+          <w:lang w:val="ru-RU"/>
+        </w:rPr>
+        <w:t xml:space="preserve"> желания каким-то пользователем</w:t>
+      </w:r>
+      <w:r>
+        <w:rPr>
+          <w:lang w:val="ru-RU"/>
+        </w:rPr>
+        <w:t>»</w:t>
+      </w:r>
+      <w:r>
+        <w:rPr>
+          <w:lang w:val="ru-RU"/>
+        </w:rPr>
+        <w:t xml:space="preserve">, </w:t>
+      </w:r>
+      <w:r>
+        <w:rPr>
+          <w:lang w:val="ru-RU"/>
+        </w:rPr>
+        <w:t>«</w:t>
+      </w:r>
+      <w:r>
+        <w:rPr>
+          <w:lang w:val="ru-RU"/>
+        </w:rPr>
+        <w:t>Подтверждение выполнения своего желания другим пользователем</w:t>
+      </w:r>
+      <w:r>
+        <w:rPr>
+          <w:lang w:val="ru-RU"/>
+        </w:rPr>
+        <w:t>»,  «</w:t>
+      </w:r>
+      <w:r>
+        <w:rPr>
+          <w:lang w:val="ru-RU"/>
+        </w:rPr>
+        <w:t>Отмена выполнения своего желания другим пользователем</w:t>
+      </w:r>
+      <w:r>
+        <w:rPr>
+          <w:lang w:val="ru-RU"/>
+        </w:rPr>
+        <w:t>»,  «Отмена выполнения желания другого пользователя»,  «</w:t>
+      </w:r>
+      <w:r>
+        <w:rPr>
+          <w:lang w:val="ru-RU"/>
+        </w:rPr>
+        <w:t>Поиск пользователей</w:t>
+      </w:r>
+      <w:r>
+        <w:rPr>
+          <w:lang w:val="ru-RU"/>
+        </w:rPr>
+        <w:t>»,  «</w:t>
+      </w:r>
+      <w:r>
+        <w:rPr>
+          <w:lang w:val="ru-RU"/>
+        </w:rPr>
+        <w:t xml:space="preserve">Поиск </w:t>
+      </w:r>
+      <w:r>
+        <w:rPr>
+          <w:lang w:val="ru-RU"/>
+        </w:rPr>
+        <w:t>желаний»,  «Просмотр диалогов»,</w:t>
+      </w:r>
+      <w:r>
+        <w:rPr>
+          <w:lang w:val="ru-RU"/>
+        </w:rPr>
+        <w:t xml:space="preserve"> </w:t>
+      </w:r>
+      <w:r>
+        <w:rPr>
+          <w:lang w:val="ru-RU"/>
+        </w:rPr>
+        <w:t>«Просмотр сообщений»,  «Отправка сообщения»,  «</w:t>
+      </w:r>
+      <w:r>
+        <w:rPr>
+          <w:rFonts w:ascii="Times New Roman" w:hAnsi="Times New Roman" w:cs="Times New Roman"/>
+          <w:lang w:val="ru-RU"/>
+        </w:rPr>
+        <w:t>Редактирование информации о себе</w:t>
+      </w:r>
+      <w:r>
+        <w:rPr>
+          <w:lang w:val="ru-RU"/>
+        </w:rPr>
+        <w:t>»,  «Изменение</w:t>
+      </w:r>
+      <w:proofErr w:type="gramEnd"/>
+      <w:r>
+        <w:rPr>
+          <w:lang w:val="ru-RU"/>
+        </w:rPr>
+        <w:t xml:space="preserve"> фотографии»,  «Изменение пароля»,  «Изменение адреса электронной почты»,  «Изменение языка»,  «Поиск именинников»,   «По</w:t>
+      </w:r>
+      <w:r>
+        <w:rPr>
+          <w:lang w:val="ru-RU"/>
+        </w:rPr>
+        <w:t>иск недавно добавленных желаний</w:t>
+      </w:r>
+      <w:r>
+        <w:rPr>
+          <w:lang w:val="ru-RU"/>
+        </w:rPr>
+        <w:t>»</w:t>
       </w:r>
       <w:r>
         <w:rPr>
@@ -2516,187 +1735,6 @@
     </w:p>
     <w:p>
       <w:pPr>
-        <w:pStyle w:val="a5"/>
-        <w:numPr>
-          <w:ilvl w:val="0"/>
-          <w:numId w:val="4"/>
-        </w:numPr>
-        <w:rPr>
-          <w:lang w:val="ru-RU"/>
-        </w:rPr>
-      </w:pPr>
-      <w:r>
-        <w:rPr>
-          <w:lang w:val="ru-RU"/>
-        </w:rPr>
-        <w:t>Актёром Администратор инициализируются следующие варианты использования: «</w:t>
-      </w:r>
-      <w:r>
-        <w:rPr>
-          <w:lang w:val="ru-RU"/>
-        </w:rPr>
-        <w:t>Изменение информации</w:t>
-      </w:r>
-      <w:r>
-        <w:rPr>
-          <w:lang w:val="ru-RU"/>
-        </w:rPr>
-        <w:t>», «</w:t>
-      </w:r>
-      <w:r>
-        <w:t>Добавление информации</w:t>
-      </w:r>
-      <w:r>
-        <w:rPr>
-          <w:lang w:val="ru-RU"/>
-        </w:rPr>
-        <w:t>», «</w:t>
-      </w:r>
-      <w:proofErr w:type="spellStart"/>
-      <w:r>
-        <w:rPr>
-          <w:lang w:val="ru-RU"/>
-        </w:rPr>
-        <w:t>Удале</w:t>
-      </w:r>
-      <w:proofErr w:type="spellEnd"/>
-      <w:r>
-        <w:t>ние информации</w:t>
-      </w:r>
-      <w:r>
-        <w:rPr>
-          <w:lang w:val="ru-RU"/>
-        </w:rPr>
-        <w:t>»</w:t>
-      </w:r>
-      <w:r>
-        <w:rPr>
-          <w:lang w:val="ru-RU"/>
-        </w:rPr>
-        <w:t>,  «Просмотр заказов»,  «Поиск заказа по номеру», «Аннулирование заказа», «Прием заказа»</w:t>
-      </w:r>
-      <w:r>
-        <w:rPr>
-          <w:lang w:val="ru-RU"/>
-        </w:rPr>
-        <w:t>.</w:t>
-      </w:r>
-    </w:p>
-    <w:p>
-      <w:pPr>
-        <w:pStyle w:val="a5"/>
-        <w:rPr>
-          <w:lang w:val="ru-RU"/>
-        </w:rPr>
-      </w:pPr>
-    </w:p>
-    <w:p>
-      <w:pPr>
-        <w:pStyle w:val="a5"/>
-        <w:numPr>
-          <w:ilvl w:val="0"/>
-          <w:numId w:val="4"/>
-        </w:numPr>
-        <w:rPr>
-          <w:lang w:val="ru-RU"/>
-        </w:rPr>
-      </w:pPr>
-      <w:r>
-        <w:rPr>
-          <w:lang w:val="ru-RU"/>
-        </w:rPr>
-        <w:t>Вариант использования «</w:t>
-      </w:r>
-      <w:r>
-        <w:rPr>
-          <w:lang w:val="ru-RU"/>
-        </w:rPr>
-        <w:t>Принятие заказа</w:t>
-      </w:r>
-      <w:r>
-        <w:rPr>
-          <w:lang w:val="ru-RU"/>
-        </w:rPr>
-        <w:t>»</w:t>
-      </w:r>
-      <w:r>
-        <w:rPr>
-          <w:lang w:val="ru-RU"/>
-        </w:rPr>
-        <w:t>, «Аннулирование заказа», «Отмена брони»</w:t>
-      </w:r>
-      <w:r>
-        <w:rPr>
-          <w:lang w:val="ru-RU"/>
-        </w:rPr>
-        <w:t xml:space="preserve"> расширяет вариант использования «</w:t>
-      </w:r>
-      <w:r>
-        <w:rPr>
-          <w:lang w:val="ru-RU"/>
-        </w:rPr>
-        <w:t>Просмотр заказов</w:t>
-      </w:r>
-      <w:r>
-        <w:rPr>
-          <w:lang w:val="ru-RU"/>
-        </w:rPr>
-        <w:t>»</w:t>
-      </w:r>
-      <w:r>
-        <w:rPr>
-          <w:lang w:val="ru-RU"/>
-        </w:rPr>
-        <w:t xml:space="preserve"> и «Просмотр своих заказов» для Администратора и Клиента  соответственно</w:t>
-      </w:r>
-      <w:r>
-        <w:rPr>
-          <w:lang w:val="ru-RU"/>
-        </w:rPr>
-        <w:t>.</w:t>
-      </w:r>
-    </w:p>
-    <w:p>
-      <w:pPr>
-        <w:pStyle w:val="a5"/>
-        <w:rPr>
-          <w:lang w:val="ru-RU"/>
-        </w:rPr>
-      </w:pPr>
-    </w:p>
-    <w:p>
-      <w:pPr>
-        <w:pStyle w:val="a5"/>
-        <w:numPr>
-          <w:ilvl w:val="0"/>
-          <w:numId w:val="4"/>
-        </w:numPr>
-        <w:rPr>
-          <w:lang w:val="ru-RU"/>
-        </w:rPr>
-      </w:pPr>
-      <w:r>
-        <w:rPr>
-          <w:lang w:val="ru-RU"/>
-        </w:rPr>
-        <w:t>Варианты использования «Добавление информации», «Удаление информации» и «</w:t>
-      </w:r>
-      <w:r>
-        <w:rPr>
-          <w:lang w:val="ru-RU"/>
-        </w:rPr>
-        <w:t>Изменение информации</w:t>
-      </w:r>
-      <w:r>
-        <w:rPr>
-          <w:lang w:val="ru-RU"/>
-        </w:rPr>
-        <w:t>» Администратором логически объединяются в вариант использования «Редактирование контента».</w:t>
-      </w:r>
-    </w:p>
-    <w:p>
-      <w:pPr>
-        <w:pStyle w:val="a5"/>
         <w:rPr>
           <w:lang w:val="ru-RU"/>
         </w:rPr>
@@ -2775,153 +1813,6 @@
         </w:rPr>
       </w:pPr>
     </w:p>
-    <w:tbl>
-      <w:tblPr>
-        <w:tblStyle w:val="a3"/>
-        <w:tblW w:w="0" w:type="auto"/>
-        <w:tblInd w:w="-601" w:type="dxa"/>
-        <w:tblLook w:val="04A0" w:firstRow="1" w:lastRow="0" w:firstColumn="1" w:lastColumn="0" w:noHBand="0" w:noVBand="1"/>
-      </w:tblPr>
-      <w:tblGrid>
-        <w:gridCol w:w="6238"/>
-        <w:gridCol w:w="3934"/>
-      </w:tblGrid>
-      <w:tr>
-        <w:tc>
-          <w:tcPr>
-            <w:tcW w:w="6238" w:type="dxa"/>
-          </w:tcPr>
-          <w:p>
-            <w:pPr>
-              <w:rPr>
-                <w:rFonts w:ascii="Times New Roman" w:hAnsi="Times New Roman" w:cs="Times New Roman"/>
-                <w:lang w:val="ru-RU"/>
-              </w:rPr>
-            </w:pPr>
-            <w:r>
-              <w:rPr>
-                <w:rFonts w:ascii="Times New Roman" w:hAnsi="Times New Roman" w:cs="Times New Roman"/>
-              </w:rPr>
-              <w:lastRenderedPageBreak/>
-              <w:t xml:space="preserve">Сайт </w:t>
-            </w:r>
-            <w:r>
-              <w:rPr>
-                <w:rFonts w:ascii="Times New Roman" w:hAnsi="Times New Roman" w:cs="Times New Roman"/>
-                <w:lang w:val="ru-RU"/>
-              </w:rPr>
-              <w:t>билетного оператора кинотеатра</w:t>
-            </w:r>
-          </w:p>
-        </w:tc>
-        <w:tc>
-          <w:tcPr>
-            <w:tcW w:w="3934" w:type="dxa"/>
-          </w:tcPr>
-          <w:p>
-            <w:pPr>
-              <w:rPr>
-                <w:rFonts w:ascii="Times New Roman" w:hAnsi="Times New Roman" w:cs="Times New Roman"/>
-              </w:rPr>
-            </w:pPr>
-            <w:r>
-              <w:rPr>
-                <w:rFonts w:ascii="Times New Roman" w:hAnsi="Times New Roman" w:cs="Times New Roman"/>
-              </w:rPr>
-              <w:t xml:space="preserve">Версия </w:t>
-            </w:r>
-            <w:r>
-              <w:rPr>
-                <w:rFonts w:ascii="Times New Roman" w:hAnsi="Times New Roman" w:cs="Times New Roman"/>
-                <w:lang w:val="en-US"/>
-              </w:rPr>
-              <w:t>&lt;1.0&gt;</w:t>
-            </w:r>
-          </w:p>
-        </w:tc>
-      </w:tr>
-      <w:tr>
-        <w:tc>
-          <w:tcPr>
-            <w:tcW w:w="6238" w:type="dxa"/>
-          </w:tcPr>
-          <w:p>
-            <w:pPr>
-              <w:rPr>
-                <w:rFonts w:ascii="Times New Roman" w:hAnsi="Times New Roman" w:cs="Times New Roman"/>
-              </w:rPr>
-            </w:pPr>
-            <w:r>
-              <w:rPr>
-                <w:rFonts w:ascii="Times New Roman" w:hAnsi="Times New Roman" w:cs="Times New Roman"/>
-              </w:rPr>
-              <w:t>Краткое описание вариантов использования</w:t>
-            </w:r>
-          </w:p>
-        </w:tc>
-        <w:tc>
-          <w:tcPr>
-            <w:tcW w:w="3934" w:type="dxa"/>
-          </w:tcPr>
-          <w:p>
-            <w:pPr>
-              <w:rPr>
-                <w:rFonts w:ascii="Times New Roman" w:hAnsi="Times New Roman" w:cs="Times New Roman"/>
-              </w:rPr>
-            </w:pPr>
-            <w:r>
-              <w:rPr>
-                <w:rFonts w:ascii="Times New Roman" w:hAnsi="Times New Roman" w:cs="Times New Roman"/>
-              </w:rPr>
-              <w:t xml:space="preserve">Дата: </w:t>
-            </w:r>
-            <w:r>
-              <w:rPr>
-                <w:rFonts w:ascii="Times New Roman" w:hAnsi="Times New Roman" w:cs="Times New Roman"/>
-                <w:lang w:val="ru-RU"/>
-              </w:rPr>
-              <w:t>25</w:t>
-            </w:r>
-            <w:r>
-              <w:rPr>
-                <w:rFonts w:ascii="Times New Roman" w:hAnsi="Times New Roman" w:cs="Times New Roman"/>
-              </w:rPr>
-              <w:t>/</w:t>
-            </w:r>
-            <w:r>
-              <w:rPr>
-                <w:rFonts w:ascii="Times New Roman" w:hAnsi="Times New Roman" w:cs="Times New Roman"/>
-                <w:lang w:val="ru-RU"/>
-              </w:rPr>
-              <w:t>12</w:t>
-            </w:r>
-            <w:r>
-              <w:rPr>
-                <w:rFonts w:ascii="Times New Roman" w:hAnsi="Times New Roman" w:cs="Times New Roman"/>
-              </w:rPr>
-              <w:t>/14</w:t>
-            </w:r>
-          </w:p>
-        </w:tc>
-      </w:tr>
-      <w:tr>
-        <w:tc>
-          <w:tcPr>
-            <w:tcW w:w="10172" w:type="dxa"/>
-            <w:gridSpan w:val="2"/>
-          </w:tcPr>
-          <w:p>
-            <w:pPr>
-              <w:jc w:val="right"/>
-              <w:rPr>
-                <w:rFonts w:ascii="Times New Roman" w:hAnsi="Times New Roman" w:cs="Times New Roman"/>
-                <w:b/>
-              </w:rPr>
-            </w:pPr>
-          </w:p>
-        </w:tc>
-      </w:tr>
-    </w:tbl>
     <w:p>
       <w:pPr>
         <w:rPr>
@@ -2973,1437 +1864,6 @@
         <w:t xml:space="preserve">  был составлен следующий  список вариантов использования, который показан в таблице ниже.</w:t>
       </w:r>
     </w:p>
-    <w:tbl>
-      <w:tblPr>
-        <w:tblStyle w:val="-4"/>
-        <w:tblW w:w="0" w:type="auto"/>
-        <w:tblBorders>
-          <w:top w:val="single" w:sz="4" w:space="0" w:color="auto"/>
-          <w:left w:val="single" w:sz="4" w:space="0" w:color="auto"/>
-          <w:bottom w:val="single" w:sz="4" w:space="0" w:color="auto"/>
-          <w:right w:val="single" w:sz="4" w:space="0" w:color="auto"/>
-          <w:insideH w:val="single" w:sz="4" w:space="0" w:color="auto"/>
-          <w:insideV w:val="single" w:sz="4" w:space="0" w:color="auto"/>
-        </w:tblBorders>
-        <w:tblLook w:val="04A0" w:firstRow="1" w:lastRow="0" w:firstColumn="1" w:lastColumn="0" w:noHBand="0" w:noVBand="1"/>
-      </w:tblPr>
-      <w:tblGrid>
-        <w:gridCol w:w="2322"/>
-        <w:gridCol w:w="2322"/>
-        <w:gridCol w:w="2322"/>
-        <w:gridCol w:w="2322"/>
-      </w:tblGrid>
-      <w:tr>
-        <w:trPr>
-          <w:cnfStyle w:val="100000000000" w:firstRow="1" w:lastRow="0" w:firstColumn="0" w:lastColumn="0" w:oddVBand="0" w:evenVBand="0" w:oddHBand="0" w:evenHBand="0" w:firstRowFirstColumn="0" w:firstRowLastColumn="0" w:lastRowFirstColumn="0" w:lastRowLastColumn="0"/>
-        </w:trPr>
-        <w:tc>
-          <w:tcPr>
-            <w:cnfStyle w:val="001000000000" w:firstRow="0" w:lastRow="0" w:firstColumn="1" w:lastColumn="0" w:oddVBand="0" w:evenVBand="0" w:oddHBand="0" w:evenHBand="0" w:firstRowFirstColumn="0" w:firstRowLastColumn="0" w:lastRowFirstColumn="0" w:lastRowLastColumn="0"/>
-            <w:tcW w:w="2322" w:type="dxa"/>
-          </w:tcPr>
-          <w:p>
-            <w:pPr>
-              <w:rPr>
-                <w:lang w:val="ru-RU"/>
-              </w:rPr>
-            </w:pPr>
-            <w:r>
-              <w:rPr>
-                <w:lang w:val="ru-RU"/>
-              </w:rPr>
-              <w:t>Код</w:t>
-            </w:r>
-          </w:p>
-        </w:tc>
-        <w:tc>
-          <w:tcPr>
-            <w:tcW w:w="2322" w:type="dxa"/>
-          </w:tcPr>
-          <w:p>
-            <w:pPr>
-              <w:cnfStyle w:val="100000000000" w:firstRow="1" w:lastRow="0" w:firstColumn="0" w:lastColumn="0" w:oddVBand="0" w:evenVBand="0" w:oddHBand="0" w:evenHBand="0" w:firstRowFirstColumn="0" w:firstRowLastColumn="0" w:lastRowFirstColumn="0" w:lastRowLastColumn="0"/>
-              <w:rPr>
-                <w:lang w:val="ru-RU"/>
-              </w:rPr>
-            </w:pPr>
-            <w:r>
-              <w:rPr>
-                <w:lang w:val="ru-RU"/>
-              </w:rPr>
-              <w:t>Основной актер</w:t>
-            </w:r>
-          </w:p>
-        </w:tc>
-        <w:tc>
-          <w:tcPr>
-            <w:tcW w:w="2322" w:type="dxa"/>
-          </w:tcPr>
-          <w:p>
-            <w:pPr>
-              <w:cnfStyle w:val="100000000000" w:firstRow="1" w:lastRow="0" w:firstColumn="0" w:lastColumn="0" w:oddVBand="0" w:evenVBand="0" w:oddHBand="0" w:evenHBand="0" w:firstRowFirstColumn="0" w:firstRowLastColumn="0" w:lastRowFirstColumn="0" w:lastRowLastColumn="0"/>
-              <w:rPr>
-                <w:lang w:val="ru-RU"/>
-              </w:rPr>
-            </w:pPr>
-            <w:r>
-              <w:rPr>
-                <w:lang w:val="ru-RU"/>
-              </w:rPr>
-              <w:t>Наименование</w:t>
-            </w:r>
-          </w:p>
-        </w:tc>
-        <w:tc>
-          <w:tcPr>
-            <w:tcW w:w="2322" w:type="dxa"/>
-          </w:tcPr>
-          <w:p>
-            <w:pPr>
-              <w:cnfStyle w:val="100000000000" w:firstRow="1" w:lastRow="0" w:firstColumn="0" w:lastColumn="0" w:oddVBand="0" w:evenVBand="0" w:oddHBand="0" w:evenHBand="0" w:firstRowFirstColumn="0" w:firstRowLastColumn="0" w:lastRowFirstColumn="0" w:lastRowLastColumn="0"/>
-              <w:rPr>
-                <w:lang w:val="ru-RU"/>
-              </w:rPr>
-            </w:pPr>
-            <w:r>
-              <w:rPr>
-                <w:lang w:val="ru-RU"/>
-              </w:rPr>
-              <w:t>Формулировка</w:t>
-            </w:r>
-          </w:p>
-        </w:tc>
-      </w:tr>
-      <w:tr>
-        <w:trPr>
-          <w:cnfStyle w:val="000000100000" w:firstRow="0" w:lastRow="0" w:firstColumn="0" w:lastColumn="0" w:oddVBand="0" w:evenVBand="0" w:oddHBand="1" w:evenHBand="0" w:firstRowFirstColumn="0" w:firstRowLastColumn="0" w:lastRowFirstColumn="0" w:lastRowLastColumn="0"/>
-        </w:trPr>
-        <w:tc>
-          <w:tcPr>
-            <w:cnfStyle w:val="001000000000" w:firstRow="0" w:lastRow="0" w:firstColumn="1" w:lastColumn="0" w:oddVBand="0" w:evenVBand="0" w:oddHBand="0" w:evenHBand="0" w:firstRowFirstColumn="0" w:firstRowLastColumn="0" w:lastRowFirstColumn="0" w:lastRowLastColumn="0"/>
-            <w:tcW w:w="2322" w:type="dxa"/>
-          </w:tcPr>
-          <w:p>
-            <w:pPr>
-              <w:rPr>
-                <w:lang w:val="en-US"/>
-              </w:rPr>
-            </w:pPr>
-            <w:r>
-              <w:rPr>
-                <w:lang w:val="en-US"/>
-              </w:rPr>
-              <w:t>G1</w:t>
-            </w:r>
-          </w:p>
-        </w:tc>
-        <w:tc>
-          <w:tcPr>
-            <w:tcW w:w="2322" w:type="dxa"/>
-          </w:tcPr>
-          <w:p>
-            <w:pPr>
-              <w:cnfStyle w:val="000000100000" w:firstRow="0" w:lastRow="0" w:firstColumn="0" w:lastColumn="0" w:oddVBand="0" w:evenVBand="0" w:oddHBand="1" w:evenHBand="0" w:firstRowFirstColumn="0" w:firstRowLastColumn="0" w:lastRowFirstColumn="0" w:lastRowLastColumn="0"/>
-              <w:rPr>
-                <w:lang w:val="ru-RU"/>
-              </w:rPr>
-            </w:pPr>
-            <w:r>
-              <w:rPr>
-                <w:lang w:val="ru-RU"/>
-              </w:rPr>
-              <w:t>Гость</w:t>
-            </w:r>
-          </w:p>
-        </w:tc>
-        <w:tc>
-          <w:tcPr>
-            <w:tcW w:w="2322" w:type="dxa"/>
-          </w:tcPr>
-          <w:p>
-            <w:pPr>
-              <w:cnfStyle w:val="000000100000" w:firstRow="0" w:lastRow="0" w:firstColumn="0" w:lastColumn="0" w:oddVBand="0" w:evenVBand="0" w:oddHBand="1" w:evenHBand="0" w:firstRowFirstColumn="0" w:firstRowLastColumn="0" w:lastRowFirstColumn="0" w:lastRowLastColumn="0"/>
-              <w:rPr>
-                <w:lang w:val="ru-RU"/>
-              </w:rPr>
-            </w:pPr>
-            <w:r>
-              <w:rPr>
-                <w:lang w:val="ru-RU"/>
-              </w:rPr>
-              <w:t>Регистрация</w:t>
-            </w:r>
-          </w:p>
-        </w:tc>
-        <w:tc>
-          <w:tcPr>
-            <w:tcW w:w="2322" w:type="dxa"/>
-          </w:tcPr>
-          <w:p>
-            <w:pPr>
-              <w:cnfStyle w:val="000000100000" w:firstRow="0" w:lastRow="0" w:firstColumn="0" w:lastColumn="0" w:oddVBand="0" w:evenVBand="0" w:oddHBand="1" w:evenHBand="0" w:firstRowFirstColumn="0" w:firstRowLastColumn="0" w:lastRowFirstColumn="0" w:lastRowLastColumn="0"/>
-              <w:rPr>
-                <w:lang w:val="ru-RU"/>
-              </w:rPr>
-            </w:pPr>
-            <w:r>
-              <w:rPr>
-                <w:lang w:val="ru-RU"/>
-              </w:rPr>
-              <w:t>Гость может зарегистрироваться в системе.</w:t>
-            </w:r>
-          </w:p>
-        </w:tc>
-      </w:tr>
-      <w:tr>
-        <w:tc>
-          <w:tcPr>
-            <w:cnfStyle w:val="001000000000" w:firstRow="0" w:lastRow="0" w:firstColumn="1" w:lastColumn="0" w:oddVBand="0" w:evenVBand="0" w:oddHBand="0" w:evenHBand="0" w:firstRowFirstColumn="0" w:firstRowLastColumn="0" w:lastRowFirstColumn="0" w:lastRowLastColumn="0"/>
-            <w:tcW w:w="2322" w:type="dxa"/>
-          </w:tcPr>
-          <w:p>
-            <w:pPr>
-              <w:rPr>
-                <w:lang w:val="en-US"/>
-              </w:rPr>
-            </w:pPr>
-            <w:r>
-              <w:rPr>
-                <w:lang w:val="en-US"/>
-              </w:rPr>
-              <w:t>G2</w:t>
-            </w:r>
-          </w:p>
-        </w:tc>
-        <w:tc>
-          <w:tcPr>
-            <w:tcW w:w="2322" w:type="dxa"/>
-          </w:tcPr>
-          <w:p>
-            <w:pPr>
-              <w:cnfStyle w:val="000000000000" w:firstRow="0" w:lastRow="0" w:firstColumn="0" w:lastColumn="0" w:oddVBand="0" w:evenVBand="0" w:oddHBand="0" w:evenHBand="0" w:firstRowFirstColumn="0" w:firstRowLastColumn="0" w:lastRowFirstColumn="0" w:lastRowLastColumn="0"/>
-              <w:rPr>
-                <w:lang w:val="ru-RU"/>
-              </w:rPr>
-            </w:pPr>
-            <w:r>
-              <w:rPr>
-                <w:lang w:val="ru-RU"/>
-              </w:rPr>
-              <w:t>Гость</w:t>
-            </w:r>
-          </w:p>
-        </w:tc>
-        <w:tc>
-          <w:tcPr>
-            <w:tcW w:w="2322" w:type="dxa"/>
-          </w:tcPr>
-          <w:p>
-            <w:pPr>
-              <w:cnfStyle w:val="000000000000" w:firstRow="0" w:lastRow="0" w:firstColumn="0" w:lastColumn="0" w:oddVBand="0" w:evenVBand="0" w:oddHBand="0" w:evenHBand="0" w:firstRowFirstColumn="0" w:firstRowLastColumn="0" w:lastRowFirstColumn="0" w:lastRowLastColumn="0"/>
-              <w:rPr>
-                <w:lang w:val="ru-RU"/>
-              </w:rPr>
-            </w:pPr>
-            <w:r>
-              <w:rPr>
-                <w:lang w:val="ru-RU"/>
-              </w:rPr>
-              <w:t>Вход в систему</w:t>
-            </w:r>
-          </w:p>
-        </w:tc>
-        <w:tc>
-          <w:tcPr>
-            <w:tcW w:w="2322" w:type="dxa"/>
-          </w:tcPr>
-          <w:p>
-            <w:pPr>
-              <w:cnfStyle w:val="000000000000" w:firstRow="0" w:lastRow="0" w:firstColumn="0" w:lastColumn="0" w:oddVBand="0" w:evenVBand="0" w:oddHBand="0" w:evenHBand="0" w:firstRowFirstColumn="0" w:firstRowLastColumn="0" w:lastRowFirstColumn="0" w:lastRowLastColumn="0"/>
-              <w:rPr>
-                <w:lang w:val="ru-RU"/>
-              </w:rPr>
-            </w:pPr>
-            <w:r>
-              <w:rPr>
-                <w:lang w:val="ru-RU"/>
-              </w:rPr>
-              <w:t>Гость может войти в систему.</w:t>
-            </w:r>
-          </w:p>
-        </w:tc>
-      </w:tr>
-      <w:tr>
-        <w:trPr>
-          <w:cnfStyle w:val="000000100000" w:firstRow="0" w:lastRow="0" w:firstColumn="0" w:lastColumn="0" w:oddVBand="0" w:evenVBand="0" w:oddHBand="1" w:evenHBand="0" w:firstRowFirstColumn="0" w:firstRowLastColumn="0" w:lastRowFirstColumn="0" w:lastRowLastColumn="0"/>
-        </w:trPr>
-        <w:tc>
-          <w:tcPr>
-            <w:cnfStyle w:val="001000000000" w:firstRow="0" w:lastRow="0" w:firstColumn="1" w:lastColumn="0" w:oddVBand="0" w:evenVBand="0" w:oddHBand="0" w:evenHBand="0" w:firstRowFirstColumn="0" w:firstRowLastColumn="0" w:lastRowFirstColumn="0" w:lastRowLastColumn="0"/>
-            <w:tcW w:w="2322" w:type="dxa"/>
-          </w:tcPr>
-          <w:p>
-            <w:pPr>
-              <w:rPr>
-                <w:lang w:val="en-US"/>
-              </w:rPr>
-            </w:pPr>
-            <w:r>
-              <w:rPr>
-                <w:lang w:val="en-US"/>
-              </w:rPr>
-              <w:t>C1</w:t>
-            </w:r>
-          </w:p>
-        </w:tc>
-        <w:tc>
-          <w:tcPr>
-            <w:tcW w:w="2322" w:type="dxa"/>
-          </w:tcPr>
-          <w:p>
-            <w:pPr>
-              <w:cnfStyle w:val="000000100000" w:firstRow="0" w:lastRow="0" w:firstColumn="0" w:lastColumn="0" w:oddVBand="0" w:evenVBand="0" w:oddHBand="1" w:evenHBand="0" w:firstRowFirstColumn="0" w:firstRowLastColumn="0" w:lastRowFirstColumn="0" w:lastRowLastColumn="0"/>
-              <w:rPr>
-                <w:lang w:val="ru-RU"/>
-              </w:rPr>
-            </w:pPr>
-            <w:r>
-              <w:rPr>
-                <w:lang w:val="ru-RU"/>
-              </w:rPr>
-              <w:t>Клиент</w:t>
-            </w:r>
-          </w:p>
-        </w:tc>
-        <w:tc>
-          <w:tcPr>
-            <w:tcW w:w="2322" w:type="dxa"/>
-          </w:tcPr>
-          <w:p>
-            <w:pPr>
-              <w:cnfStyle w:val="000000100000" w:firstRow="0" w:lastRow="0" w:firstColumn="0" w:lastColumn="0" w:oddVBand="0" w:evenVBand="0" w:oddHBand="1" w:evenHBand="0" w:firstRowFirstColumn="0" w:firstRowLastColumn="0" w:lastRowFirstColumn="0" w:lastRowLastColumn="0"/>
-              <w:rPr>
-                <w:lang w:val="ru-RU"/>
-              </w:rPr>
-            </w:pPr>
-            <w:r>
-              <w:rPr>
-                <w:lang w:val="ru-RU"/>
-              </w:rPr>
-              <w:t>Просмотр информации</w:t>
-            </w:r>
-          </w:p>
-        </w:tc>
-        <w:tc>
-          <w:tcPr>
-            <w:tcW w:w="2322" w:type="dxa"/>
-          </w:tcPr>
-          <w:p>
-            <w:pPr>
-              <w:cnfStyle w:val="000000100000" w:firstRow="0" w:lastRow="0" w:firstColumn="0" w:lastColumn="0" w:oddVBand="0" w:evenVBand="0" w:oddHBand="1" w:evenHBand="0" w:firstRowFirstColumn="0" w:firstRowLastColumn="0" w:lastRowFirstColumn="0" w:lastRowLastColumn="0"/>
-              <w:rPr>
-                <w:lang w:val="ru-RU"/>
-              </w:rPr>
-            </w:pPr>
-            <w:r>
-              <w:rPr>
-                <w:lang w:val="ru-RU"/>
-              </w:rPr>
-              <w:t>Клиент может просматривать информацию на сайте.</w:t>
-            </w:r>
-          </w:p>
-        </w:tc>
-      </w:tr>
-      <w:tr>
-        <w:tc>
-          <w:tcPr>
-            <w:cnfStyle w:val="001000000000" w:firstRow="0" w:lastRow="0" w:firstColumn="1" w:lastColumn="0" w:oddVBand="0" w:evenVBand="0" w:oddHBand="0" w:evenHBand="0" w:firstRowFirstColumn="0" w:firstRowLastColumn="0" w:lastRowFirstColumn="0" w:lastRowLastColumn="0"/>
-            <w:tcW w:w="2322" w:type="dxa"/>
-          </w:tcPr>
-          <w:p>
-            <w:pPr>
-              <w:rPr>
-                <w:lang w:val="en-US"/>
-              </w:rPr>
-            </w:pPr>
-            <w:r>
-              <w:rPr>
-                <w:lang w:val="en-US"/>
-              </w:rPr>
-              <w:t>C2</w:t>
-            </w:r>
-          </w:p>
-        </w:tc>
-        <w:tc>
-          <w:tcPr>
-            <w:tcW w:w="2322" w:type="dxa"/>
-          </w:tcPr>
-          <w:p>
-            <w:pPr>
-              <w:cnfStyle w:val="000000000000" w:firstRow="0" w:lastRow="0" w:firstColumn="0" w:lastColumn="0" w:oddVBand="0" w:evenVBand="0" w:oddHBand="0" w:evenHBand="0" w:firstRowFirstColumn="0" w:firstRowLastColumn="0" w:lastRowFirstColumn="0" w:lastRowLastColumn="0"/>
-              <w:rPr>
-                <w:lang w:val="ru-RU"/>
-              </w:rPr>
-            </w:pPr>
-            <w:r>
-              <w:rPr>
-                <w:lang w:val="ru-RU"/>
-              </w:rPr>
-              <w:t>Клиент</w:t>
-            </w:r>
-          </w:p>
-        </w:tc>
-        <w:tc>
-          <w:tcPr>
-            <w:tcW w:w="2322" w:type="dxa"/>
-          </w:tcPr>
-          <w:p>
-            <w:pPr>
-              <w:cnfStyle w:val="000000000000" w:firstRow="0" w:lastRow="0" w:firstColumn="0" w:lastColumn="0" w:oddVBand="0" w:evenVBand="0" w:oddHBand="0" w:evenHBand="0" w:firstRowFirstColumn="0" w:firstRowLastColumn="0" w:lastRowFirstColumn="0" w:lastRowLastColumn="0"/>
-              <w:rPr>
-                <w:lang w:val="ru-RU"/>
-              </w:rPr>
-            </w:pPr>
-            <w:r>
-              <w:rPr>
-                <w:lang w:val="ru-RU"/>
-              </w:rPr>
-              <w:t>Бронирование билета</w:t>
-            </w:r>
-          </w:p>
-        </w:tc>
-        <w:tc>
-          <w:tcPr>
-            <w:tcW w:w="2322" w:type="dxa"/>
-          </w:tcPr>
-          <w:p>
-            <w:pPr>
-              <w:cnfStyle w:val="000000000000" w:firstRow="0" w:lastRow="0" w:firstColumn="0" w:lastColumn="0" w:oddVBand="0" w:evenVBand="0" w:oddHBand="0" w:evenHBand="0" w:firstRowFirstColumn="0" w:firstRowLastColumn="0" w:lastRowFirstColumn="0" w:lastRowLastColumn="0"/>
-              <w:rPr>
-                <w:lang w:val="ru-RU"/>
-              </w:rPr>
-            </w:pPr>
-            <w:r>
-              <w:rPr>
-                <w:lang w:val="ru-RU"/>
-              </w:rPr>
-              <w:t>Клиент может бронировать билет на сеанс.</w:t>
-            </w:r>
-          </w:p>
-        </w:tc>
-      </w:tr>
-      <w:tr>
-        <w:trPr>
-          <w:cnfStyle w:val="000000100000" w:firstRow="0" w:lastRow="0" w:firstColumn="0" w:lastColumn="0" w:oddVBand="0" w:evenVBand="0" w:oddHBand="1" w:evenHBand="0" w:firstRowFirstColumn="0" w:firstRowLastColumn="0" w:lastRowFirstColumn="0" w:lastRowLastColumn="0"/>
-        </w:trPr>
-        <w:tc>
-          <w:tcPr>
-            <w:cnfStyle w:val="001000000000" w:firstRow="0" w:lastRow="0" w:firstColumn="1" w:lastColumn="0" w:oddVBand="0" w:evenVBand="0" w:oddHBand="0" w:evenHBand="0" w:firstRowFirstColumn="0" w:firstRowLastColumn="0" w:lastRowFirstColumn="0" w:lastRowLastColumn="0"/>
-            <w:tcW w:w="2322" w:type="dxa"/>
-          </w:tcPr>
-          <w:p>
-            <w:pPr>
-              <w:rPr>
-                <w:lang w:val="ru-RU"/>
-              </w:rPr>
-            </w:pPr>
-            <w:r>
-              <w:rPr>
-                <w:lang w:val="ru-RU"/>
-              </w:rPr>
-              <w:t>С3</w:t>
-            </w:r>
-          </w:p>
-        </w:tc>
-        <w:tc>
-          <w:tcPr>
-            <w:tcW w:w="2322" w:type="dxa"/>
-          </w:tcPr>
-          <w:p>
-            <w:pPr>
-              <w:cnfStyle w:val="000000100000" w:firstRow="0" w:lastRow="0" w:firstColumn="0" w:lastColumn="0" w:oddVBand="0" w:evenVBand="0" w:oddHBand="1" w:evenHBand="0" w:firstRowFirstColumn="0" w:firstRowLastColumn="0" w:lastRowFirstColumn="0" w:lastRowLastColumn="0"/>
-              <w:rPr>
-                <w:lang w:val="ru-RU"/>
-              </w:rPr>
-            </w:pPr>
-            <w:r>
-              <w:rPr>
-                <w:lang w:val="ru-RU"/>
-              </w:rPr>
-              <w:t>Клиент</w:t>
-            </w:r>
-          </w:p>
-        </w:tc>
-        <w:tc>
-          <w:tcPr>
-            <w:tcW w:w="2322" w:type="dxa"/>
-          </w:tcPr>
-          <w:p>
-            <w:pPr>
-              <w:cnfStyle w:val="000000100000" w:firstRow="0" w:lastRow="0" w:firstColumn="0" w:lastColumn="0" w:oddVBand="0" w:evenVBand="0" w:oddHBand="1" w:evenHBand="0" w:firstRowFirstColumn="0" w:firstRowLastColumn="0" w:lastRowFirstColumn="0" w:lastRowLastColumn="0"/>
-              <w:rPr>
-                <w:lang w:val="ru-RU"/>
-              </w:rPr>
-            </w:pPr>
-            <w:r>
-              <w:rPr>
-                <w:rFonts w:ascii="Times New Roman" w:hAnsi="Times New Roman" w:cs="Times New Roman"/>
-                <w:lang w:val="ru-RU"/>
-              </w:rPr>
-              <w:t>Отмена брони билета</w:t>
-            </w:r>
-          </w:p>
-        </w:tc>
-        <w:tc>
-          <w:tcPr>
-            <w:tcW w:w="2322" w:type="dxa"/>
-          </w:tcPr>
-          <w:p>
-            <w:pPr>
-              <w:cnfStyle w:val="000000100000" w:firstRow="0" w:lastRow="0" w:firstColumn="0" w:lastColumn="0" w:oddVBand="0" w:evenVBand="0" w:oddHBand="1" w:evenHBand="0" w:firstRowFirstColumn="0" w:firstRowLastColumn="0" w:lastRowFirstColumn="0" w:lastRowLastColumn="0"/>
-              <w:rPr>
-                <w:lang w:val="ru-RU"/>
-              </w:rPr>
-            </w:pPr>
-            <w:r>
-              <w:rPr>
-                <w:lang w:val="ru-RU"/>
-              </w:rPr>
-              <w:t>Клиент может отменить бронь билета.</w:t>
-            </w:r>
-          </w:p>
-        </w:tc>
-      </w:tr>
-      <w:tr>
-        <w:tc>
-          <w:tcPr>
-            <w:cnfStyle w:val="001000000000" w:firstRow="0" w:lastRow="0" w:firstColumn="1" w:lastColumn="0" w:oddVBand="0" w:evenVBand="0" w:oddHBand="0" w:evenHBand="0" w:firstRowFirstColumn="0" w:firstRowLastColumn="0" w:lastRowFirstColumn="0" w:lastRowLastColumn="0"/>
-            <w:tcW w:w="2322" w:type="dxa"/>
-          </w:tcPr>
-          <w:p>
-            <w:pPr>
-              <w:rPr>
-                <w:lang w:val="en-US"/>
-              </w:rPr>
-            </w:pPr>
-            <w:r>
-              <w:rPr>
-                <w:lang w:val="en-US"/>
-              </w:rPr>
-              <w:t>C4</w:t>
-            </w:r>
-          </w:p>
-        </w:tc>
-        <w:tc>
-          <w:tcPr>
-            <w:tcW w:w="2322" w:type="dxa"/>
-          </w:tcPr>
-          <w:p>
-            <w:pPr>
-              <w:cnfStyle w:val="000000000000" w:firstRow="0" w:lastRow="0" w:firstColumn="0" w:lastColumn="0" w:oddVBand="0" w:evenVBand="0" w:oddHBand="0" w:evenHBand="0" w:firstRowFirstColumn="0" w:firstRowLastColumn="0" w:lastRowFirstColumn="0" w:lastRowLastColumn="0"/>
-              <w:rPr>
-                <w:lang w:val="ru-RU"/>
-              </w:rPr>
-            </w:pPr>
-            <w:r>
-              <w:rPr>
-                <w:lang w:val="ru-RU"/>
-              </w:rPr>
-              <w:t>Клиент</w:t>
-            </w:r>
-          </w:p>
-        </w:tc>
-        <w:tc>
-          <w:tcPr>
-            <w:tcW w:w="2322" w:type="dxa"/>
-          </w:tcPr>
-          <w:p>
-            <w:pPr>
-              <w:cnfStyle w:val="000000000000" w:firstRow="0" w:lastRow="0" w:firstColumn="0" w:lastColumn="0" w:oddVBand="0" w:evenVBand="0" w:oddHBand="0" w:evenHBand="0" w:firstRowFirstColumn="0" w:firstRowLastColumn="0" w:lastRowFirstColumn="0" w:lastRowLastColumn="0"/>
-              <w:rPr>
-                <w:lang w:val="ru-RU"/>
-              </w:rPr>
-            </w:pPr>
-            <w:r>
-              <w:rPr>
-                <w:lang w:val="ru-RU"/>
-              </w:rPr>
-              <w:t>Изменение данных о себе</w:t>
-            </w:r>
-          </w:p>
-        </w:tc>
-        <w:tc>
-          <w:tcPr>
-            <w:tcW w:w="2322" w:type="dxa"/>
-          </w:tcPr>
-          <w:p>
-            <w:pPr>
-              <w:cnfStyle w:val="000000000000" w:firstRow="0" w:lastRow="0" w:firstColumn="0" w:lastColumn="0" w:oddVBand="0" w:evenVBand="0" w:oddHBand="0" w:evenHBand="0" w:firstRowFirstColumn="0" w:firstRowLastColumn="0" w:lastRowFirstColumn="0" w:lastRowLastColumn="0"/>
-              <w:rPr>
-                <w:lang w:val="ru-RU"/>
-              </w:rPr>
-            </w:pPr>
-            <w:r>
-              <w:rPr>
-                <w:lang w:val="ru-RU"/>
-              </w:rPr>
-              <w:t>Клиент может изменять свои личные данные.</w:t>
-            </w:r>
-          </w:p>
-        </w:tc>
-      </w:tr>
-      <w:tr>
-        <w:trPr>
-          <w:cnfStyle w:val="000000100000" w:firstRow="0" w:lastRow="0" w:firstColumn="0" w:lastColumn="0" w:oddVBand="0" w:evenVBand="0" w:oddHBand="1" w:evenHBand="0" w:firstRowFirstColumn="0" w:firstRowLastColumn="0" w:lastRowFirstColumn="0" w:lastRowLastColumn="0"/>
-        </w:trPr>
-        <w:tc>
-          <w:tcPr>
-            <w:cnfStyle w:val="001000000000" w:firstRow="0" w:lastRow="0" w:firstColumn="1" w:lastColumn="0" w:oddVBand="0" w:evenVBand="0" w:oddHBand="0" w:evenHBand="0" w:firstRowFirstColumn="0" w:firstRowLastColumn="0" w:lastRowFirstColumn="0" w:lastRowLastColumn="0"/>
-            <w:tcW w:w="2322" w:type="dxa"/>
-          </w:tcPr>
-          <w:p>
-            <w:pPr>
-              <w:rPr>
-                <w:lang w:val="en-US"/>
-              </w:rPr>
-            </w:pPr>
-            <w:r>
-              <w:rPr>
-                <w:lang w:val="en-US"/>
-              </w:rPr>
-              <w:t>C5</w:t>
-            </w:r>
-          </w:p>
-        </w:tc>
-        <w:tc>
-          <w:tcPr>
-            <w:tcW w:w="2322" w:type="dxa"/>
-          </w:tcPr>
-          <w:p>
-            <w:pPr>
-              <w:cnfStyle w:val="000000100000" w:firstRow="0" w:lastRow="0" w:firstColumn="0" w:lastColumn="0" w:oddVBand="0" w:evenVBand="0" w:oddHBand="1" w:evenHBand="0" w:firstRowFirstColumn="0" w:firstRowLastColumn="0" w:lastRowFirstColumn="0" w:lastRowLastColumn="0"/>
-              <w:rPr>
-                <w:lang w:val="ru-RU"/>
-              </w:rPr>
-            </w:pPr>
-            <w:r>
-              <w:rPr>
-                <w:lang w:val="ru-RU"/>
-              </w:rPr>
-              <w:t>Клиент</w:t>
-            </w:r>
-          </w:p>
-        </w:tc>
-        <w:tc>
-          <w:tcPr>
-            <w:tcW w:w="2322" w:type="dxa"/>
-          </w:tcPr>
-          <w:p>
-            <w:pPr>
-              <w:cnfStyle w:val="000000100000" w:firstRow="0" w:lastRow="0" w:firstColumn="0" w:lastColumn="0" w:oddVBand="0" w:evenVBand="0" w:oddHBand="1" w:evenHBand="0" w:firstRowFirstColumn="0" w:firstRowLastColumn="0" w:lastRowFirstColumn="0" w:lastRowLastColumn="0"/>
-              <w:rPr>
-                <w:lang w:val="en-US"/>
-              </w:rPr>
-            </w:pPr>
-            <w:r>
-              <w:rPr>
-                <w:lang w:val="ru-RU"/>
-              </w:rPr>
-              <w:t xml:space="preserve">Просмотр </w:t>
-            </w:r>
-            <w:r>
-              <w:rPr>
-                <w:lang w:val="ru-RU"/>
-              </w:rPr>
-              <w:t xml:space="preserve">своих </w:t>
-            </w:r>
-            <w:r>
-              <w:rPr>
-                <w:lang w:val="ru-RU"/>
-              </w:rPr>
-              <w:t>заказов</w:t>
-            </w:r>
-          </w:p>
-        </w:tc>
-        <w:tc>
-          <w:tcPr>
-            <w:tcW w:w="2322" w:type="dxa"/>
-          </w:tcPr>
-          <w:p>
-            <w:pPr>
-              <w:cnfStyle w:val="000000100000" w:firstRow="0" w:lastRow="0" w:firstColumn="0" w:lastColumn="0" w:oddVBand="0" w:evenVBand="0" w:oddHBand="1" w:evenHBand="0" w:firstRowFirstColumn="0" w:firstRowLastColumn="0" w:lastRowFirstColumn="0" w:lastRowLastColumn="0"/>
-              <w:rPr>
-                <w:lang w:val="ru-RU"/>
-              </w:rPr>
-            </w:pPr>
-            <w:r>
-              <w:rPr>
-                <w:lang w:val="ru-RU"/>
-              </w:rPr>
-              <w:t>Клиент может просматривать историю своих заказов.</w:t>
-            </w:r>
-          </w:p>
-        </w:tc>
-      </w:tr>
-      <w:tr>
-        <w:tc>
-          <w:tcPr>
-            <w:cnfStyle w:val="001000000000" w:firstRow="0" w:lastRow="0" w:firstColumn="1" w:lastColumn="0" w:oddVBand="0" w:evenVBand="0" w:oddHBand="0" w:evenHBand="0" w:firstRowFirstColumn="0" w:firstRowLastColumn="0" w:lastRowFirstColumn="0" w:lastRowLastColumn="0"/>
-            <w:tcW w:w="2322" w:type="dxa"/>
-          </w:tcPr>
-          <w:p>
-            <w:pPr>
-              <w:rPr>
-                <w:lang w:val="en-US"/>
-              </w:rPr>
-            </w:pPr>
-            <w:r>
-              <w:rPr>
-                <w:lang w:val="en-US"/>
-              </w:rPr>
-              <w:t>C6</w:t>
-            </w:r>
-          </w:p>
-        </w:tc>
-        <w:tc>
-          <w:tcPr>
-            <w:tcW w:w="2322" w:type="dxa"/>
-          </w:tcPr>
-          <w:p>
-            <w:pPr>
-              <w:cnfStyle w:val="000000000000" w:firstRow="0" w:lastRow="0" w:firstColumn="0" w:lastColumn="0" w:oddVBand="0" w:evenVBand="0" w:oddHBand="0" w:evenHBand="0" w:firstRowFirstColumn="0" w:firstRowLastColumn="0" w:lastRowFirstColumn="0" w:lastRowLastColumn="0"/>
-              <w:rPr>
-                <w:lang w:val="ru-RU"/>
-              </w:rPr>
-            </w:pPr>
-            <w:r>
-              <w:rPr>
-                <w:lang w:val="ru-RU"/>
-              </w:rPr>
-              <w:t>Клиент</w:t>
-            </w:r>
-          </w:p>
-        </w:tc>
-        <w:tc>
-          <w:tcPr>
-            <w:tcW w:w="2322" w:type="dxa"/>
-          </w:tcPr>
-          <w:p>
-            <w:pPr>
-              <w:cnfStyle w:val="000000000000" w:firstRow="0" w:lastRow="0" w:firstColumn="0" w:lastColumn="0" w:oddVBand="0" w:evenVBand="0" w:oddHBand="0" w:evenHBand="0" w:firstRowFirstColumn="0" w:firstRowLastColumn="0" w:lastRowFirstColumn="0" w:lastRowLastColumn="0"/>
-              <w:rPr>
-                <w:lang w:val="ru-RU"/>
-              </w:rPr>
-            </w:pPr>
-            <w:r>
-              <w:rPr>
-                <w:lang w:val="ru-RU"/>
-              </w:rPr>
-              <w:t>Изменение пароля</w:t>
-            </w:r>
-          </w:p>
-        </w:tc>
-        <w:tc>
-          <w:tcPr>
-            <w:tcW w:w="2322" w:type="dxa"/>
-          </w:tcPr>
-          <w:p>
-            <w:pPr>
-              <w:cnfStyle w:val="000000000000" w:firstRow="0" w:lastRow="0" w:firstColumn="0" w:lastColumn="0" w:oddVBand="0" w:evenVBand="0" w:oddHBand="0" w:evenHBand="0" w:firstRowFirstColumn="0" w:firstRowLastColumn="0" w:lastRowFirstColumn="0" w:lastRowLastColumn="0"/>
-              <w:rPr>
-                <w:lang w:val="ru-RU"/>
-              </w:rPr>
-            </w:pPr>
-            <w:r>
-              <w:rPr>
-                <w:lang w:val="ru-RU"/>
-              </w:rPr>
-              <w:t>Клиент может изменить пароль на сайте.</w:t>
-            </w:r>
-          </w:p>
-        </w:tc>
-      </w:tr>
-      <w:tr>
-        <w:trPr>
-          <w:cnfStyle w:val="000000100000" w:firstRow="0" w:lastRow="0" w:firstColumn="0" w:lastColumn="0" w:oddVBand="0" w:evenVBand="0" w:oddHBand="1" w:evenHBand="0" w:firstRowFirstColumn="0" w:firstRowLastColumn="0" w:lastRowFirstColumn="0" w:lastRowLastColumn="0"/>
-        </w:trPr>
-        <w:tc>
-          <w:tcPr>
-            <w:cnfStyle w:val="001000000000" w:firstRow="0" w:lastRow="0" w:firstColumn="1" w:lastColumn="0" w:oddVBand="0" w:evenVBand="0" w:oddHBand="0" w:evenHBand="0" w:firstRowFirstColumn="0" w:firstRowLastColumn="0" w:lastRowFirstColumn="0" w:lastRowLastColumn="0"/>
-            <w:tcW w:w="2322" w:type="dxa"/>
-          </w:tcPr>
-          <w:p>
-            <w:pPr>
-              <w:rPr>
-                <w:lang w:val="en-US"/>
-              </w:rPr>
-            </w:pPr>
-            <w:r>
-              <w:rPr>
-                <w:lang w:val="en-US"/>
-              </w:rPr>
-              <w:t>C7</w:t>
-            </w:r>
-          </w:p>
-        </w:tc>
-        <w:tc>
-          <w:tcPr>
-            <w:tcW w:w="2322" w:type="dxa"/>
-          </w:tcPr>
-          <w:p>
-            <w:pPr>
-              <w:cnfStyle w:val="000000100000" w:firstRow="0" w:lastRow="0" w:firstColumn="0" w:lastColumn="0" w:oddVBand="0" w:evenVBand="0" w:oddHBand="1" w:evenHBand="0" w:firstRowFirstColumn="0" w:firstRowLastColumn="0" w:lastRowFirstColumn="0" w:lastRowLastColumn="0"/>
-              <w:rPr>
-                <w:lang w:val="ru-RU"/>
-              </w:rPr>
-            </w:pPr>
-            <w:r>
-              <w:rPr>
-                <w:lang w:val="ru-RU"/>
-              </w:rPr>
-              <w:t>Клиент</w:t>
-            </w:r>
-          </w:p>
-        </w:tc>
-        <w:tc>
-          <w:tcPr>
-            <w:tcW w:w="2322" w:type="dxa"/>
-          </w:tcPr>
-          <w:p>
-            <w:pPr>
-              <w:cnfStyle w:val="000000100000" w:firstRow="0" w:lastRow="0" w:firstColumn="0" w:lastColumn="0" w:oddVBand="0" w:evenVBand="0" w:oddHBand="1" w:evenHBand="0" w:firstRowFirstColumn="0" w:firstRowLastColumn="0" w:lastRowFirstColumn="0" w:lastRowLastColumn="0"/>
-              <w:rPr>
-                <w:lang w:val="ru-RU"/>
-              </w:rPr>
-            </w:pPr>
-            <w:r>
-              <w:rPr>
-                <w:lang w:val="ru-RU"/>
-              </w:rPr>
-              <w:t>Поиск сеансов</w:t>
-            </w:r>
-            <w:r>
-              <w:rPr>
-                <w:lang w:val="ru-RU"/>
-              </w:rPr>
-              <w:t xml:space="preserve"> по критерию</w:t>
-            </w:r>
-          </w:p>
-        </w:tc>
-        <w:tc>
-          <w:tcPr>
-            <w:tcW w:w="2322" w:type="dxa"/>
-          </w:tcPr>
-          <w:p>
-            <w:pPr>
-              <w:cnfStyle w:val="000000100000" w:firstRow="0" w:lastRow="0" w:firstColumn="0" w:lastColumn="0" w:oddVBand="0" w:evenVBand="0" w:oddHBand="1" w:evenHBand="0" w:firstRowFirstColumn="0" w:firstRowLastColumn="0" w:lastRowFirstColumn="0" w:lastRowLastColumn="0"/>
-              <w:rPr>
-                <w:lang w:val="ru-RU"/>
-              </w:rPr>
-            </w:pPr>
-            <w:r>
-              <w:rPr>
-                <w:lang w:val="ru-RU"/>
-              </w:rPr>
-              <w:t>Клиент может выполнять поиск сеансов по двум критериям.</w:t>
-            </w:r>
-          </w:p>
-        </w:tc>
-      </w:tr>
-      <w:tr>
-        <w:tc>
-          <w:tcPr>
-            <w:cnfStyle w:val="001000000000" w:firstRow="0" w:lastRow="0" w:firstColumn="1" w:lastColumn="0" w:oddVBand="0" w:evenVBand="0" w:oddHBand="0" w:evenHBand="0" w:firstRowFirstColumn="0" w:firstRowLastColumn="0" w:lastRowFirstColumn="0" w:lastRowLastColumn="0"/>
-            <w:tcW w:w="2322" w:type="dxa"/>
-          </w:tcPr>
-          <w:p>
-            <w:pPr>
-              <w:rPr>
-                <w:lang w:val="en-US"/>
-              </w:rPr>
-            </w:pPr>
-            <w:r>
-              <w:rPr>
-                <w:lang w:val="en-US"/>
-              </w:rPr>
-              <w:t>A1</w:t>
-            </w:r>
-          </w:p>
-        </w:tc>
-        <w:tc>
-          <w:tcPr>
-            <w:tcW w:w="2322" w:type="dxa"/>
-          </w:tcPr>
-          <w:p>
-            <w:pPr>
-              <w:cnfStyle w:val="000000000000" w:firstRow="0" w:lastRow="0" w:firstColumn="0" w:lastColumn="0" w:oddVBand="0" w:evenVBand="0" w:oddHBand="0" w:evenHBand="0" w:firstRowFirstColumn="0" w:firstRowLastColumn="0" w:lastRowFirstColumn="0" w:lastRowLastColumn="0"/>
-              <w:rPr>
-                <w:lang w:val="ru-RU"/>
-              </w:rPr>
-            </w:pPr>
-            <w:r>
-              <w:rPr>
-                <w:lang w:val="ru-RU"/>
-              </w:rPr>
-              <w:t>Администратор</w:t>
-            </w:r>
-          </w:p>
-        </w:tc>
-        <w:tc>
-          <w:tcPr>
-            <w:tcW w:w="2322" w:type="dxa"/>
-          </w:tcPr>
-          <w:p>
-            <w:pPr>
-              <w:cnfStyle w:val="000000000000" w:firstRow="0" w:lastRow="0" w:firstColumn="0" w:lastColumn="0" w:oddVBand="0" w:evenVBand="0" w:oddHBand="0" w:evenHBand="0" w:firstRowFirstColumn="0" w:firstRowLastColumn="0" w:lastRowFirstColumn="0" w:lastRowLastColumn="0"/>
-              <w:rPr>
-                <w:lang w:val="ru-RU"/>
-              </w:rPr>
-            </w:pPr>
-            <w:r>
-              <w:rPr>
-                <w:lang w:val="ru-RU"/>
-              </w:rPr>
-              <w:t>Поиск заказа</w:t>
-            </w:r>
-          </w:p>
-        </w:tc>
-        <w:tc>
-          <w:tcPr>
-            <w:tcW w:w="2322" w:type="dxa"/>
-          </w:tcPr>
-          <w:p>
-            <w:pPr>
-              <w:cnfStyle w:val="000000000000" w:firstRow="0" w:lastRow="0" w:firstColumn="0" w:lastColumn="0" w:oddVBand="0" w:evenVBand="0" w:oddHBand="0" w:evenHBand="0" w:firstRowFirstColumn="0" w:firstRowLastColumn="0" w:lastRowFirstColumn="0" w:lastRowLastColumn="0"/>
-              <w:rPr>
-                <w:lang w:val="ru-RU"/>
-              </w:rPr>
-            </w:pPr>
-            <w:r>
-              <w:rPr>
-                <w:lang w:val="ru-RU"/>
-              </w:rPr>
-              <w:t>Администратор может выполнять поиск заказа по номеру.</w:t>
-            </w:r>
-          </w:p>
-        </w:tc>
-      </w:tr>
-      <w:tr>
-        <w:trPr>
-          <w:cnfStyle w:val="000000100000" w:firstRow="0" w:lastRow="0" w:firstColumn="0" w:lastColumn="0" w:oddVBand="0" w:evenVBand="0" w:oddHBand="1" w:evenHBand="0" w:firstRowFirstColumn="0" w:firstRowLastColumn="0" w:lastRowFirstColumn="0" w:lastRowLastColumn="0"/>
-        </w:trPr>
-        <w:tc>
-          <w:tcPr>
-            <w:cnfStyle w:val="001000000000" w:firstRow="0" w:lastRow="0" w:firstColumn="1" w:lastColumn="0" w:oddVBand="0" w:evenVBand="0" w:oddHBand="0" w:evenHBand="0" w:firstRowFirstColumn="0" w:firstRowLastColumn="0" w:lastRowFirstColumn="0" w:lastRowLastColumn="0"/>
-            <w:tcW w:w="2322" w:type="dxa"/>
-          </w:tcPr>
-          <w:p>
-            <w:pPr>
-              <w:rPr>
-                <w:lang w:val="en-US"/>
-              </w:rPr>
-            </w:pPr>
-            <w:r>
-              <w:rPr>
-                <w:lang w:val="en-US"/>
-              </w:rPr>
-              <w:t>A2</w:t>
-            </w:r>
-          </w:p>
-        </w:tc>
-        <w:tc>
-          <w:tcPr>
-            <w:tcW w:w="2322" w:type="dxa"/>
-          </w:tcPr>
-          <w:p>
-            <w:pPr>
-              <w:cnfStyle w:val="000000100000" w:firstRow="0" w:lastRow="0" w:firstColumn="0" w:lastColumn="0" w:oddVBand="0" w:evenVBand="0" w:oddHBand="1" w:evenHBand="0" w:firstRowFirstColumn="0" w:firstRowLastColumn="0" w:lastRowFirstColumn="0" w:lastRowLastColumn="0"/>
-              <w:rPr>
-                <w:lang w:val="ru-RU"/>
-              </w:rPr>
-            </w:pPr>
-            <w:r>
-              <w:rPr>
-                <w:lang w:val="ru-RU"/>
-              </w:rPr>
-              <w:t>Администратор</w:t>
-            </w:r>
-          </w:p>
-        </w:tc>
-        <w:tc>
-          <w:tcPr>
-            <w:tcW w:w="2322" w:type="dxa"/>
-          </w:tcPr>
-          <w:p>
-            <w:pPr>
-              <w:cnfStyle w:val="000000100000" w:firstRow="0" w:lastRow="0" w:firstColumn="0" w:lastColumn="0" w:oddVBand="0" w:evenVBand="0" w:oddHBand="1" w:evenHBand="0" w:firstRowFirstColumn="0" w:firstRowLastColumn="0" w:lastRowFirstColumn="0" w:lastRowLastColumn="0"/>
-              <w:rPr>
-                <w:lang w:val="ru-RU"/>
-              </w:rPr>
-            </w:pPr>
-            <w:r>
-              <w:rPr>
-                <w:lang w:val="ru-RU"/>
-              </w:rPr>
-              <w:t>Просмотр заказов</w:t>
-            </w:r>
-          </w:p>
-        </w:tc>
-        <w:tc>
-          <w:tcPr>
-            <w:tcW w:w="2322" w:type="dxa"/>
-          </w:tcPr>
-          <w:p>
-            <w:pPr>
-              <w:cnfStyle w:val="000000100000" w:firstRow="0" w:lastRow="0" w:firstColumn="0" w:lastColumn="0" w:oddVBand="0" w:evenVBand="0" w:oddHBand="1" w:evenHBand="0" w:firstRowFirstColumn="0" w:firstRowLastColumn="0" w:lastRowFirstColumn="0" w:lastRowLastColumn="0"/>
-              <w:rPr>
-                <w:lang w:val="ru-RU"/>
-              </w:rPr>
-            </w:pPr>
-            <w:r>
-              <w:rPr>
-                <w:lang w:val="ru-RU"/>
-              </w:rPr>
-              <w:t>Администратор может просматривать информацию о заказе.</w:t>
-            </w:r>
-          </w:p>
-        </w:tc>
-      </w:tr>
-      <w:tr>
-        <w:tc>
-          <w:tcPr>
-            <w:cnfStyle w:val="001000000000" w:firstRow="0" w:lastRow="0" w:firstColumn="1" w:lastColumn="0" w:oddVBand="0" w:evenVBand="0" w:oddHBand="0" w:evenHBand="0" w:firstRowFirstColumn="0" w:firstRowLastColumn="0" w:lastRowFirstColumn="0" w:lastRowLastColumn="0"/>
-            <w:tcW w:w="2322" w:type="dxa"/>
-          </w:tcPr>
-          <w:p>
-            <w:pPr>
-              <w:rPr>
-                <w:lang w:val="en-US"/>
-              </w:rPr>
-            </w:pPr>
-            <w:r>
-              <w:rPr>
-                <w:lang w:val="en-US"/>
-              </w:rPr>
-              <w:t>A3</w:t>
-            </w:r>
-          </w:p>
-        </w:tc>
-        <w:tc>
-          <w:tcPr>
-            <w:tcW w:w="2322" w:type="dxa"/>
-          </w:tcPr>
-          <w:p>
-            <w:pPr>
-              <w:cnfStyle w:val="000000000000" w:firstRow="0" w:lastRow="0" w:firstColumn="0" w:lastColumn="0" w:oddVBand="0" w:evenVBand="0" w:oddHBand="0" w:evenHBand="0" w:firstRowFirstColumn="0" w:firstRowLastColumn="0" w:lastRowFirstColumn="0" w:lastRowLastColumn="0"/>
-              <w:rPr>
-                <w:lang w:val="ru-RU"/>
-              </w:rPr>
-            </w:pPr>
-            <w:r>
-              <w:rPr>
-                <w:lang w:val="ru-RU"/>
-              </w:rPr>
-              <w:t>Администратор</w:t>
-            </w:r>
-          </w:p>
-        </w:tc>
-        <w:tc>
-          <w:tcPr>
-            <w:tcW w:w="2322" w:type="dxa"/>
-          </w:tcPr>
-          <w:p>
-            <w:pPr>
-              <w:cnfStyle w:val="000000000000" w:firstRow="0" w:lastRow="0" w:firstColumn="0" w:lastColumn="0" w:oddVBand="0" w:evenVBand="0" w:oddHBand="0" w:evenHBand="0" w:firstRowFirstColumn="0" w:firstRowLastColumn="0" w:lastRowFirstColumn="0" w:lastRowLastColumn="0"/>
-              <w:rPr>
-                <w:lang w:val="ru-RU"/>
-              </w:rPr>
-            </w:pPr>
-            <w:r>
-              <w:rPr>
-                <w:lang w:val="ru-RU"/>
-              </w:rPr>
-              <w:t>Аннулирование заказа</w:t>
-            </w:r>
-          </w:p>
-        </w:tc>
-        <w:tc>
-          <w:tcPr>
-            <w:tcW w:w="2322" w:type="dxa"/>
-          </w:tcPr>
-          <w:p>
-            <w:pPr>
-              <w:cnfStyle w:val="000000000000" w:firstRow="0" w:lastRow="0" w:firstColumn="0" w:lastColumn="0" w:oddVBand="0" w:evenVBand="0" w:oddHBand="0" w:evenHBand="0" w:firstRowFirstColumn="0" w:firstRowLastColumn="0" w:lastRowFirstColumn="0" w:lastRowLastColumn="0"/>
-              <w:rPr>
-                <w:lang w:val="ru-RU"/>
-              </w:rPr>
-            </w:pPr>
-            <w:r>
-              <w:rPr>
-                <w:lang w:val="ru-RU"/>
-              </w:rPr>
-              <w:t>Администратор может аннулировать  заказ.</w:t>
-            </w:r>
-          </w:p>
-        </w:tc>
-      </w:tr>
-      <w:tr>
-        <w:trPr>
-          <w:cnfStyle w:val="000000100000" w:firstRow="0" w:lastRow="0" w:firstColumn="0" w:lastColumn="0" w:oddVBand="0" w:evenVBand="0" w:oddHBand="1" w:evenHBand="0" w:firstRowFirstColumn="0" w:firstRowLastColumn="0" w:lastRowFirstColumn="0" w:lastRowLastColumn="0"/>
-        </w:trPr>
-        <w:tc>
-          <w:tcPr>
-            <w:cnfStyle w:val="001000000000" w:firstRow="0" w:lastRow="0" w:firstColumn="1" w:lastColumn="0" w:oddVBand="0" w:evenVBand="0" w:oddHBand="0" w:evenHBand="0" w:firstRowFirstColumn="0" w:firstRowLastColumn="0" w:lastRowFirstColumn="0" w:lastRowLastColumn="0"/>
-            <w:tcW w:w="2322" w:type="dxa"/>
-          </w:tcPr>
-          <w:p>
-            <w:pPr>
-              <w:rPr>
-                <w:lang w:val="en-US"/>
-              </w:rPr>
-            </w:pPr>
-            <w:r>
-              <w:rPr>
-                <w:lang w:val="en-US"/>
-              </w:rPr>
-              <w:t>A4</w:t>
-            </w:r>
-          </w:p>
-        </w:tc>
-        <w:tc>
-          <w:tcPr>
-            <w:tcW w:w="2322" w:type="dxa"/>
-          </w:tcPr>
-          <w:p>
-            <w:pPr>
-              <w:cnfStyle w:val="000000100000" w:firstRow="0" w:lastRow="0" w:firstColumn="0" w:lastColumn="0" w:oddVBand="0" w:evenVBand="0" w:oddHBand="1" w:evenHBand="0" w:firstRowFirstColumn="0" w:firstRowLastColumn="0" w:lastRowFirstColumn="0" w:lastRowLastColumn="0"/>
-              <w:rPr>
-                <w:lang w:val="ru-RU"/>
-              </w:rPr>
-            </w:pPr>
-            <w:r>
-              <w:rPr>
-                <w:lang w:val="ru-RU"/>
-              </w:rPr>
-              <w:t>Администратор</w:t>
-            </w:r>
-          </w:p>
-        </w:tc>
-        <w:tc>
-          <w:tcPr>
-            <w:tcW w:w="2322" w:type="dxa"/>
-          </w:tcPr>
-          <w:p>
-            <w:pPr>
-              <w:cnfStyle w:val="000000100000" w:firstRow="0" w:lastRow="0" w:firstColumn="0" w:lastColumn="0" w:oddVBand="0" w:evenVBand="0" w:oddHBand="1" w:evenHBand="0" w:firstRowFirstColumn="0" w:firstRowLastColumn="0" w:lastRowFirstColumn="0" w:lastRowLastColumn="0"/>
-              <w:rPr>
-                <w:lang w:val="ru-RU"/>
-              </w:rPr>
-            </w:pPr>
-            <w:r>
-              <w:rPr>
-                <w:lang w:val="ru-RU"/>
-              </w:rPr>
-              <w:t>При</w:t>
-            </w:r>
-            <w:r>
-              <w:rPr>
-                <w:lang w:val="ru-RU"/>
-              </w:rPr>
-              <w:t xml:space="preserve">нятие </w:t>
-            </w:r>
-            <w:r>
-              <w:rPr>
-                <w:lang w:val="ru-RU"/>
-              </w:rPr>
-              <w:t>заказа</w:t>
-            </w:r>
-          </w:p>
-        </w:tc>
-        <w:tc>
-          <w:tcPr>
-            <w:tcW w:w="2322" w:type="dxa"/>
-          </w:tcPr>
-          <w:p>
-            <w:pPr>
-              <w:cnfStyle w:val="000000100000" w:firstRow="0" w:lastRow="0" w:firstColumn="0" w:lastColumn="0" w:oddVBand="0" w:evenVBand="0" w:oddHBand="1" w:evenHBand="0" w:firstRowFirstColumn="0" w:firstRowLastColumn="0" w:lastRowFirstColumn="0" w:lastRowLastColumn="0"/>
-              <w:rPr>
-                <w:lang w:val="ru-RU"/>
-              </w:rPr>
-            </w:pPr>
-            <w:r>
-              <w:rPr>
-                <w:lang w:val="ru-RU"/>
-              </w:rPr>
-              <w:t xml:space="preserve">Администратор </w:t>
-            </w:r>
-            <w:r>
-              <w:rPr>
-                <w:lang w:val="ru-RU"/>
-              </w:rPr>
-              <w:lastRenderedPageBreak/>
-              <w:t>может пометить заказ как «Принятый»</w:t>
-            </w:r>
-          </w:p>
-        </w:tc>
-      </w:tr>
-      <w:tr>
-        <w:tc>
-          <w:tcPr>
-            <w:cnfStyle w:val="001000000000" w:firstRow="0" w:lastRow="0" w:firstColumn="1" w:lastColumn="0" w:oddVBand="0" w:evenVBand="0" w:oddHBand="0" w:evenHBand="0" w:firstRowFirstColumn="0" w:firstRowLastColumn="0" w:lastRowFirstColumn="0" w:lastRowLastColumn="0"/>
-            <w:tcW w:w="2322" w:type="dxa"/>
-          </w:tcPr>
-          <w:p>
-            <w:pPr>
-              <w:rPr>
-                <w:lang w:val="ru-RU"/>
-              </w:rPr>
-            </w:pPr>
-            <w:r>
-              <w:rPr>
-                <w:lang w:val="en-US"/>
-              </w:rPr>
-              <w:lastRenderedPageBreak/>
-              <w:t>A</w:t>
-            </w:r>
-            <w:r>
-              <w:rPr>
-                <w:lang w:val="ru-RU"/>
-              </w:rPr>
-              <w:t>5</w:t>
-            </w:r>
-          </w:p>
-        </w:tc>
-        <w:tc>
-          <w:tcPr>
-            <w:tcW w:w="2322" w:type="dxa"/>
-          </w:tcPr>
-          <w:p>
-            <w:pPr>
-              <w:cnfStyle w:val="000000000000" w:firstRow="0" w:lastRow="0" w:firstColumn="0" w:lastColumn="0" w:oddVBand="0" w:evenVBand="0" w:oddHBand="0" w:evenHBand="0" w:firstRowFirstColumn="0" w:firstRowLastColumn="0" w:lastRowFirstColumn="0" w:lastRowLastColumn="0"/>
-              <w:rPr>
-                <w:lang w:val="ru-RU"/>
-              </w:rPr>
-            </w:pPr>
-            <w:r>
-              <w:rPr>
-                <w:lang w:val="ru-RU"/>
-              </w:rPr>
-              <w:t>Администратор</w:t>
-            </w:r>
-          </w:p>
-        </w:tc>
-        <w:tc>
-          <w:tcPr>
-            <w:tcW w:w="2322" w:type="dxa"/>
-          </w:tcPr>
-          <w:p>
-            <w:pPr>
-              <w:cnfStyle w:val="000000000000" w:firstRow="0" w:lastRow="0" w:firstColumn="0" w:lastColumn="0" w:oddVBand="0" w:evenVBand="0" w:oddHBand="0" w:evenHBand="0" w:firstRowFirstColumn="0" w:firstRowLastColumn="0" w:lastRowFirstColumn="0" w:lastRowLastColumn="0"/>
-              <w:rPr>
-                <w:lang w:val="ru-RU"/>
-              </w:rPr>
-            </w:pPr>
-            <w:r>
-              <w:rPr>
-                <w:lang w:val="ru-RU"/>
-              </w:rPr>
-              <w:t>Добавление информации</w:t>
-            </w:r>
-          </w:p>
-        </w:tc>
-        <w:tc>
-          <w:tcPr>
-            <w:tcW w:w="2322" w:type="dxa"/>
-          </w:tcPr>
-          <w:p>
-            <w:pPr>
-              <w:cnfStyle w:val="000000000000" w:firstRow="0" w:lastRow="0" w:firstColumn="0" w:lastColumn="0" w:oddVBand="0" w:evenVBand="0" w:oddHBand="0" w:evenHBand="0" w:firstRowFirstColumn="0" w:firstRowLastColumn="0" w:lastRowFirstColumn="0" w:lastRowLastColumn="0"/>
-              <w:rPr>
-                <w:lang w:val="ru-RU"/>
-              </w:rPr>
-            </w:pPr>
-            <w:r>
-              <w:rPr>
-                <w:lang w:val="ru-RU"/>
-              </w:rPr>
-              <w:t>Администратор может добавлять информацию на сайт.</w:t>
-            </w:r>
-          </w:p>
-        </w:tc>
-      </w:tr>
-      <w:tr>
-        <w:trPr>
-          <w:cnfStyle w:val="000000100000" w:firstRow="0" w:lastRow="0" w:firstColumn="0" w:lastColumn="0" w:oddVBand="0" w:evenVBand="0" w:oddHBand="1" w:evenHBand="0" w:firstRowFirstColumn="0" w:firstRowLastColumn="0" w:lastRowFirstColumn="0" w:lastRowLastColumn="0"/>
-        </w:trPr>
-        <w:tc>
-          <w:tcPr>
-            <w:cnfStyle w:val="001000000000" w:firstRow="0" w:lastRow="0" w:firstColumn="1" w:lastColumn="0" w:oddVBand="0" w:evenVBand="0" w:oddHBand="0" w:evenHBand="0" w:firstRowFirstColumn="0" w:firstRowLastColumn="0" w:lastRowFirstColumn="0" w:lastRowLastColumn="0"/>
-            <w:tcW w:w="2322" w:type="dxa"/>
-          </w:tcPr>
-          <w:p>
-            <w:pPr>
-              <w:rPr>
-                <w:lang w:val="ru-RU"/>
-              </w:rPr>
-            </w:pPr>
-            <w:r>
-              <w:rPr>
-                <w:lang w:val="en-US"/>
-              </w:rPr>
-              <w:t>A</w:t>
-            </w:r>
-            <w:r>
-              <w:rPr>
-                <w:lang w:val="ru-RU"/>
-              </w:rPr>
-              <w:t>6</w:t>
-            </w:r>
-          </w:p>
-        </w:tc>
-        <w:tc>
-          <w:tcPr>
-            <w:tcW w:w="2322" w:type="dxa"/>
-          </w:tcPr>
-          <w:p>
-            <w:pPr>
-              <w:cnfStyle w:val="000000100000" w:firstRow="0" w:lastRow="0" w:firstColumn="0" w:lastColumn="0" w:oddVBand="0" w:evenVBand="0" w:oddHBand="1" w:evenHBand="0" w:firstRowFirstColumn="0" w:firstRowLastColumn="0" w:lastRowFirstColumn="0" w:lastRowLastColumn="0"/>
-              <w:rPr>
-                <w:lang w:val="ru-RU"/>
-              </w:rPr>
-            </w:pPr>
-            <w:r>
-              <w:rPr>
-                <w:lang w:val="ru-RU"/>
-              </w:rPr>
-              <w:t>Администратор</w:t>
-            </w:r>
-          </w:p>
-        </w:tc>
-        <w:tc>
-          <w:tcPr>
-            <w:tcW w:w="2322" w:type="dxa"/>
-          </w:tcPr>
-          <w:p>
-            <w:pPr>
-              <w:cnfStyle w:val="000000100000" w:firstRow="0" w:lastRow="0" w:firstColumn="0" w:lastColumn="0" w:oddVBand="0" w:evenVBand="0" w:oddHBand="1" w:evenHBand="0" w:firstRowFirstColumn="0" w:firstRowLastColumn="0" w:lastRowFirstColumn="0" w:lastRowLastColumn="0"/>
-              <w:rPr>
-                <w:lang w:val="ru-RU"/>
-              </w:rPr>
-            </w:pPr>
-            <w:r>
-              <w:rPr>
-                <w:lang w:val="ru-RU"/>
-              </w:rPr>
-              <w:t>Удаление информации</w:t>
-            </w:r>
-          </w:p>
-        </w:tc>
-        <w:tc>
-          <w:tcPr>
-            <w:tcW w:w="2322" w:type="dxa"/>
-          </w:tcPr>
-          <w:p>
-            <w:pPr>
-              <w:cnfStyle w:val="000000100000" w:firstRow="0" w:lastRow="0" w:firstColumn="0" w:lastColumn="0" w:oddVBand="0" w:evenVBand="0" w:oddHBand="1" w:evenHBand="0" w:firstRowFirstColumn="0" w:firstRowLastColumn="0" w:lastRowFirstColumn="0" w:lastRowLastColumn="0"/>
-              <w:rPr>
-                <w:lang w:val="ru-RU"/>
-              </w:rPr>
-            </w:pPr>
-            <w:r>
-              <w:rPr>
-                <w:lang w:val="ru-RU"/>
-              </w:rPr>
-              <w:t>Администратор может удалять информацию с сайта.</w:t>
-            </w:r>
-          </w:p>
-        </w:tc>
-      </w:tr>
-      <w:tr>
-        <w:tc>
-          <w:tcPr>
-            <w:cnfStyle w:val="001000000000" w:firstRow="0" w:lastRow="0" w:firstColumn="1" w:lastColumn="0" w:oddVBand="0" w:evenVBand="0" w:oddHBand="0" w:evenHBand="0" w:firstRowFirstColumn="0" w:firstRowLastColumn="0" w:lastRowFirstColumn="0" w:lastRowLastColumn="0"/>
-            <w:tcW w:w="2322" w:type="dxa"/>
-          </w:tcPr>
-          <w:p>
-            <w:pPr>
-              <w:rPr>
-                <w:lang w:val="ru-RU"/>
-              </w:rPr>
-            </w:pPr>
-            <w:r>
-              <w:rPr>
-                <w:lang w:val="en-US"/>
-              </w:rPr>
-              <w:t>A</w:t>
-            </w:r>
-            <w:r>
-              <w:rPr>
-                <w:lang w:val="ru-RU"/>
-              </w:rPr>
-              <w:t>7</w:t>
-            </w:r>
-          </w:p>
-        </w:tc>
-        <w:tc>
-          <w:tcPr>
-            <w:tcW w:w="2322" w:type="dxa"/>
-          </w:tcPr>
-          <w:p>
-            <w:pPr>
-              <w:cnfStyle w:val="000000000000" w:firstRow="0" w:lastRow="0" w:firstColumn="0" w:lastColumn="0" w:oddVBand="0" w:evenVBand="0" w:oddHBand="0" w:evenHBand="0" w:firstRowFirstColumn="0" w:firstRowLastColumn="0" w:lastRowFirstColumn="0" w:lastRowLastColumn="0"/>
-              <w:rPr>
-                <w:lang w:val="ru-RU"/>
-              </w:rPr>
-            </w:pPr>
-            <w:r>
-              <w:rPr>
-                <w:lang w:val="ru-RU"/>
-              </w:rPr>
-              <w:t>Администратор</w:t>
-            </w:r>
-          </w:p>
-        </w:tc>
-        <w:tc>
-          <w:tcPr>
-            <w:tcW w:w="2322" w:type="dxa"/>
-          </w:tcPr>
-          <w:p>
-            <w:pPr>
-              <w:cnfStyle w:val="000000000000" w:firstRow="0" w:lastRow="0" w:firstColumn="0" w:lastColumn="0" w:oddVBand="0" w:evenVBand="0" w:oddHBand="0" w:evenHBand="0" w:firstRowFirstColumn="0" w:firstRowLastColumn="0" w:lastRowFirstColumn="0" w:lastRowLastColumn="0"/>
-              <w:rPr>
-                <w:lang w:val="ru-RU"/>
-              </w:rPr>
-            </w:pPr>
-            <w:r>
-              <w:rPr>
-                <w:lang w:val="ru-RU"/>
-              </w:rPr>
-              <w:t>Изменение информации</w:t>
-            </w:r>
-          </w:p>
-        </w:tc>
-        <w:tc>
-          <w:tcPr>
-            <w:tcW w:w="2322" w:type="dxa"/>
-          </w:tcPr>
-          <w:p>
-            <w:pPr>
-              <w:cnfStyle w:val="000000000000" w:firstRow="0" w:lastRow="0" w:firstColumn="0" w:lastColumn="0" w:oddVBand="0" w:evenVBand="0" w:oddHBand="0" w:evenHBand="0" w:firstRowFirstColumn="0" w:firstRowLastColumn="0" w:lastRowFirstColumn="0" w:lastRowLastColumn="0"/>
-              <w:rPr>
-                <w:lang w:val="ru-RU"/>
-              </w:rPr>
-            </w:pPr>
-            <w:r>
-              <w:rPr>
-                <w:lang w:val="ru-RU"/>
-              </w:rPr>
-              <w:t>Администратор может изменять информацию на сайте.</w:t>
-            </w:r>
-          </w:p>
-        </w:tc>
-      </w:tr>
-    </w:tbl>
     <w:p>
       <w:pPr>
         <w:rPr>
@@ -4517,6 +1977,7 @@
                 <w:rFonts w:ascii="Times New Roman" w:hAnsi="Times New Roman" w:cs="Times New Roman"/>
                 <w:lang w:val="en-US"/>
               </w:rPr>
+              <w:lastRenderedPageBreak/>
               <w:t>G</w:t>
             </w:r>
             <w:r>
@@ -4752,41 +2213,16 @@
           <w:szCs w:val="24"/>
           <w:lang w:val="ru-RU"/>
         </w:rPr>
-        <w:t>Незарегистрированный пользователь может зарегистрироваться в системе. Для регистрации необходимо ввести следующие данные о себе: фамилия, имя, емэйл (необязательно). Также п</w:t>
-      </w:r>
-      <w:r>
-        <w:rPr>
-          <w:rFonts w:ascii="Times New Roman" w:hAnsi="Times New Roman" w:cs="Times New Roman"/>
-          <w:sz w:val="24"/>
-          <w:szCs w:val="24"/>
-        </w:rPr>
-        <w:t>ри регистрации пользователя запрашиваются его данные для последующего входа на сайт</w:t>
-      </w:r>
-      <w:r>
-        <w:rPr>
-          <w:rFonts w:ascii="Times New Roman" w:hAnsi="Times New Roman" w:cs="Times New Roman"/>
-          <w:sz w:val="24"/>
-          <w:szCs w:val="24"/>
-          <w:lang w:val="ru-RU"/>
-        </w:rPr>
-        <w:t xml:space="preserve"> (логин и пароль)</w:t>
-      </w:r>
-      <w:r>
-        <w:rPr>
-          <w:rFonts w:ascii="Times New Roman" w:hAnsi="Times New Roman" w:cs="Times New Roman"/>
-          <w:sz w:val="24"/>
-          <w:szCs w:val="24"/>
-        </w:rPr>
-        <w:t>.</w:t>
-      </w:r>
-      <w:r>
-        <w:rPr>
-          <w:rFonts w:ascii="Times New Roman" w:hAnsi="Times New Roman" w:cs="Times New Roman"/>
-          <w:sz w:val="24"/>
-          <w:szCs w:val="24"/>
-          <w:lang w:val="ru-RU"/>
-        </w:rPr>
-        <w:t xml:space="preserve"> Логин и пароль должны содержать не менее 4 символов.</w:t>
+        <w:t xml:space="preserve">Незарегистрированный пользователь может зарегистрироваться в системе. </w:t>
+      </w:r>
+      <w:r>
+        <w:rPr>
+          <w:rFonts w:ascii="Times New Roman" w:hAnsi="Times New Roman" w:cs="Times New Roman"/>
+          <w:sz w:val="24"/>
+          <w:szCs w:val="24"/>
+          <w:lang w:val="ru-RU"/>
+        </w:rPr>
+        <w:t>Регистрация проходит в три этапа. На первом шаге необходимо ввести данные, которые используются для входа на сайт и служебных целей, а именно логин, пароль и адрес электронной почты. Пароль должен содержать как минимум 6 символов, среди которых нельзя использовать пробел. На втором шаге вводятся персональные данные пользователя: фамилия, имя, страна и город проживания, дата рождения. Поле «имя» является обязательным. На третьем шаге запрашиваются данные, касающиеся непосредственно тематики социальной сети, предлагается перечислить свои основные возможности и ввести желания. Максимальное число введенных желаний – пять. Данные поля можно оставить пустыми.  При правильном заполнении всех полей происходит регистрация пользователя в сети и переход на главную страницу.</w:t>
       </w:r>
     </w:p>
     <w:p>
@@ -5122,7 +2558,25 @@
           <w:szCs w:val="24"/>
           <w:lang w:val="ru-RU"/>
         </w:rPr>
-        <w:t xml:space="preserve">Незарегистрированный пользователь может войти в систему. Для </w:t>
+        <w:t>Не</w:t>
+      </w:r>
+      <w:r>
+        <w:rPr>
+          <w:rFonts w:ascii="Times New Roman" w:hAnsi="Times New Roman" w:cs="Times New Roman"/>
+          <w:sz w:val="24"/>
+          <w:szCs w:val="24"/>
+          <w:lang w:val="ru-RU"/>
+        </w:rPr>
+        <w:t>авторизованный</w:t>
+      </w:r>
+      <w:r>
+        <w:rPr>
+          <w:rFonts w:ascii="Times New Roman" w:hAnsi="Times New Roman" w:cs="Times New Roman"/>
+          <w:sz w:val="24"/>
+          <w:szCs w:val="24"/>
+          <w:lang w:val="ru-RU"/>
+        </w:rPr>
+        <w:t xml:space="preserve"> пользователь может войти в систему. Для </w:t>
       </w:r>
       <w:r>
         <w:rPr>
@@ -5139,7 +2593,27 @@
           <w:szCs w:val="24"/>
           <w:lang w:val="ru-RU"/>
         </w:rPr>
-        <w:t xml:space="preserve"> необходимо ввести логин и пароль</w:t>
+        <w:t xml:space="preserve"> необходимо ввести </w:t>
+      </w:r>
+      <w:r>
+        <w:rPr>
+          <w:rFonts w:ascii="Times New Roman" w:hAnsi="Times New Roman" w:cs="Times New Roman"/>
+          <w:sz w:val="24"/>
+          <w:szCs w:val="24"/>
+          <w:lang w:val="ru-RU"/>
+        </w:rPr>
+        <w:t xml:space="preserve">свой </w:t>
+      </w:r>
+      <w:bookmarkStart w:id="0" w:name="_GoBack"/>
+      <w:bookmarkEnd w:id="0"/>
+      <w:r>
+        <w:rPr>
+          <w:rFonts w:ascii="Times New Roman" w:hAnsi="Times New Roman" w:cs="Times New Roman"/>
+          <w:sz w:val="24"/>
+          <w:szCs w:val="24"/>
+          <w:lang w:val="ru-RU"/>
+        </w:rPr>
+        <w:t>логин и пароль</w:t>
       </w:r>
       <w:r>
         <w:rPr>
@@ -5227,153 +2701,6 @@
         </w:rPr>
       </w:pPr>
     </w:p>
-    <w:tbl>
-      <w:tblPr>
-        <w:tblStyle w:val="a3"/>
-        <w:tblpPr w:leftFromText="180" w:rightFromText="180" w:vertAnchor="text" w:horzAnchor="margin" w:tblpY="-425"/>
-        <w:tblW w:w="10172" w:type="dxa"/>
-        <w:tblLook w:val="04A0" w:firstRow="1" w:lastRow="0" w:firstColumn="1" w:lastColumn="0" w:noHBand="0" w:noVBand="1"/>
-      </w:tblPr>
-      <w:tblGrid>
-        <w:gridCol w:w="6238"/>
-        <w:gridCol w:w="3934"/>
-      </w:tblGrid>
-      <w:tr>
-        <w:tc>
-          <w:tcPr>
-            <w:tcW w:w="6238" w:type="dxa"/>
-          </w:tcPr>
-          <w:p>
-            <w:pPr>
-              <w:rPr>
-                <w:rFonts w:ascii="Times New Roman" w:hAnsi="Times New Roman" w:cs="Times New Roman"/>
-                <w:lang w:val="ru-RU"/>
-              </w:rPr>
-            </w:pPr>
-            <w:r>
-              <w:rPr>
-                <w:rFonts w:ascii="Times New Roman" w:hAnsi="Times New Roman" w:cs="Times New Roman"/>
-              </w:rPr>
-              <w:lastRenderedPageBreak/>
-              <w:t xml:space="preserve">Сайт </w:t>
-            </w:r>
-            <w:r>
-              <w:rPr>
-                <w:rFonts w:ascii="Times New Roman" w:hAnsi="Times New Roman" w:cs="Times New Roman"/>
-                <w:lang w:val="ru-RU"/>
-              </w:rPr>
-              <w:t>билетного оператора кинотеатра</w:t>
-            </w:r>
-          </w:p>
-        </w:tc>
-        <w:tc>
-          <w:tcPr>
-            <w:tcW w:w="3934" w:type="dxa"/>
-          </w:tcPr>
-          <w:p>
-            <w:pPr>
-              <w:rPr>
-                <w:rFonts w:ascii="Times New Roman" w:hAnsi="Times New Roman" w:cs="Times New Roman"/>
-              </w:rPr>
-            </w:pPr>
-            <w:r>
-              <w:rPr>
-                <w:rFonts w:ascii="Times New Roman" w:hAnsi="Times New Roman" w:cs="Times New Roman"/>
-              </w:rPr>
-              <w:t xml:space="preserve">Версия </w:t>
-            </w:r>
-            <w:r>
-              <w:rPr>
-                <w:rFonts w:ascii="Times New Roman" w:hAnsi="Times New Roman" w:cs="Times New Roman"/>
-                <w:lang w:val="en-US"/>
-              </w:rPr>
-              <w:t>&lt;1.0&gt;</w:t>
-            </w:r>
-          </w:p>
-        </w:tc>
-      </w:tr>
-      <w:tr>
-        <w:tc>
-          <w:tcPr>
-            <w:tcW w:w="6238" w:type="dxa"/>
-          </w:tcPr>
-          <w:p>
-            <w:pPr>
-              <w:rPr>
-                <w:rFonts w:ascii="Times New Roman" w:hAnsi="Times New Roman" w:cs="Times New Roman"/>
-              </w:rPr>
-            </w:pPr>
-            <w:r>
-              <w:rPr>
-                <w:rFonts w:ascii="Times New Roman" w:hAnsi="Times New Roman" w:cs="Times New Roman"/>
-              </w:rPr>
-              <w:t>Краткое описание вариантов использования</w:t>
-            </w:r>
-          </w:p>
-        </w:tc>
-        <w:tc>
-          <w:tcPr>
-            <w:tcW w:w="3934" w:type="dxa"/>
-          </w:tcPr>
-          <w:p>
-            <w:pPr>
-              <w:rPr>
-                <w:rFonts w:ascii="Times New Roman" w:hAnsi="Times New Roman" w:cs="Times New Roman"/>
-              </w:rPr>
-            </w:pPr>
-            <w:r>
-              <w:rPr>
-                <w:rFonts w:ascii="Times New Roman" w:hAnsi="Times New Roman" w:cs="Times New Roman"/>
-              </w:rPr>
-              <w:t xml:space="preserve">Дата: </w:t>
-            </w:r>
-            <w:r>
-              <w:rPr>
-                <w:rFonts w:ascii="Times New Roman" w:hAnsi="Times New Roman" w:cs="Times New Roman"/>
-                <w:lang w:val="ru-RU"/>
-              </w:rPr>
-              <w:t>25</w:t>
-            </w:r>
-            <w:r>
-              <w:rPr>
-                <w:rFonts w:ascii="Times New Roman" w:hAnsi="Times New Roman" w:cs="Times New Roman"/>
-              </w:rPr>
-              <w:t>/</w:t>
-            </w:r>
-            <w:r>
-              <w:rPr>
-                <w:rFonts w:ascii="Times New Roman" w:hAnsi="Times New Roman" w:cs="Times New Roman"/>
-                <w:lang w:val="ru-RU"/>
-              </w:rPr>
-              <w:t>12</w:t>
-            </w:r>
-            <w:r>
-              <w:rPr>
-                <w:rFonts w:ascii="Times New Roman" w:hAnsi="Times New Roman" w:cs="Times New Roman"/>
-              </w:rPr>
-              <w:t>/14</w:t>
-            </w:r>
-          </w:p>
-        </w:tc>
-      </w:tr>
-      <w:tr>
-        <w:tc>
-          <w:tcPr>
-            <w:tcW w:w="10172" w:type="dxa"/>
-            <w:gridSpan w:val="2"/>
-          </w:tcPr>
-          <w:p>
-            <w:pPr>
-              <w:jc w:val="right"/>
-              <w:rPr>
-                <w:rFonts w:ascii="Times New Roman" w:hAnsi="Times New Roman" w:cs="Times New Roman"/>
-                <w:b/>
-              </w:rPr>
-            </w:pPr>
-          </w:p>
-        </w:tc>
-      </w:tr>
-    </w:tbl>
     <w:p>
       <w:pPr>
         <w:pStyle w:val="a5"/>
@@ -5726,6 +3053,7 @@
           <w:szCs w:val="24"/>
           <w:lang w:val="ru-RU"/>
         </w:rPr>
+        <w:lastRenderedPageBreak/>
         <w:t>Клиент на сайте может просматривать список фильмов, сеансов, доступных билетов на сеанс, а также полную информацию о них: для фильма – название, описание, актеры, дата выхода на экран; для сеанса – название фильма, дата, время и стоимость сеанса; для билета – ряд, место и стоимость.</w:t>
       </w:r>
       <w:proofErr w:type="gramEnd"/>
@@ -6683,7 +4011,6 @@
               <w:rPr>
                 <w:rFonts w:ascii="Times New Roman" w:hAnsi="Times New Roman" w:cs="Times New Roman"/>
               </w:rPr>
-              <w:lastRenderedPageBreak/>
               <w:t xml:space="preserve">Сайт </w:t>
             </w:r>
             <w:r>
@@ -6964,6 +4291,7 @@
           <w:sz w:val="24"/>
           <w:szCs w:val="24"/>
         </w:rPr>
+        <w:lastRenderedPageBreak/>
         <w:t xml:space="preserve">. </w:t>
       </w:r>
       <w:r>
@@ -8041,7 +5369,6 @@
               <w:rPr>
                 <w:rFonts w:ascii="Times New Roman" w:hAnsi="Times New Roman" w:cs="Times New Roman"/>
               </w:rPr>
-              <w:lastRenderedPageBreak/>
               <w:t xml:space="preserve">Сайт </w:t>
             </w:r>
             <w:r>
@@ -8182,8 +5509,6 @@
           <w:lang w:val="ru-RU"/>
         </w:rPr>
       </w:pPr>
-      <w:bookmarkStart w:id="0" w:name="_GoBack"/>
-      <w:bookmarkEnd w:id="0"/>
       <w:r>
         <w:rPr>
           <w:rFonts w:ascii="Times New Roman" w:hAnsi="Times New Roman" w:cs="Times New Roman"/>
@@ -8350,7 +5675,14 @@
               <w:rPr>
                 <w:lang w:val="ru-RU"/>
               </w:rPr>
-              <w:t>Администратор может выполнять поиск заказа по номеру.</w:t>
+              <w:t xml:space="preserve">Администратор может выполнять поиск заказа </w:t>
+            </w:r>
+            <w:r>
+              <w:rPr>
+                <w:lang w:val="ru-RU"/>
+              </w:rPr>
+              <w:lastRenderedPageBreak/>
+              <w:t>по номеру.</w:t>
             </w:r>
           </w:p>
         </w:tc>
@@ -9290,7 +6622,6 @@
               <w:rPr>
                 <w:rFonts w:ascii="Times New Roman" w:hAnsi="Times New Roman" w:cs="Times New Roman"/>
               </w:rPr>
-              <w:lastRenderedPageBreak/>
               <w:t xml:space="preserve">Сайт </w:t>
             </w:r>
             <w:r>
@@ -9608,6 +6939,7 @@
           <w:sz w:val="24"/>
           <w:szCs w:val="24"/>
         </w:rPr>
+        <w:lastRenderedPageBreak/>
         <w:t>Основное действующее лицо:</w:t>
       </w:r>
       <w:r>
@@ -10589,7 +7921,6 @@
               <w:rPr>
                 <w:rFonts w:ascii="Times New Roman" w:hAnsi="Times New Roman" w:cs="Times New Roman"/>
               </w:rPr>
-              <w:lastRenderedPageBreak/>
               <w:t xml:space="preserve">Сайт </w:t>
             </w:r>
             <w:r>
@@ -10916,6 +8247,7 @@
           <w:sz w:val="24"/>
           <w:szCs w:val="24"/>
         </w:rPr>
+        <w:lastRenderedPageBreak/>
         <w:t>Основное действующее лицо:</w:t>
       </w:r>
       <w:r>

</xml_diff>